<commit_message>
Changes to review responses and minor MS changes - specifically changes to line #s
</commit_message>
<xml_diff>
--- a/Writing/P1S2/UDPV_RR_coverletter_s2.docx
+++ b/Writing/P1S2/UDPV_RR_coverletter_s2.docx
@@ -1,6 +1,6 @@
 
 <file path=word/document.xml><?xml version="1.0" encoding="utf-8"?>
-<w:document xmlns:wpc="http://schemas.microsoft.com/office/word/2010/wordprocessingCanvas" xmlns:cx="http://schemas.microsoft.com/office/drawing/2014/chartex" xmlns:cx1="http://schemas.microsoft.com/office/drawing/2015/9/8/chartex" xmlns:cx2="http://schemas.microsoft.com/office/drawing/2015/10/21/chartex" xmlns:cx3="http://schemas.microsoft.com/office/drawing/2016/5/9/chartex" xmlns:cx4="http://schemas.microsoft.com/office/drawing/2016/5/10/chartex" xmlns:cx5="http://schemas.microsoft.com/office/drawing/2016/5/11/chartex" xmlns:cx6="http://schemas.microsoft.com/office/drawing/2016/5/12/chartex" xmlns:cx7="http://schemas.microsoft.com/office/drawing/2016/5/13/chartex" xmlns:cx8="http://schemas.microsoft.com/office/drawing/2016/5/14/chartex" xmlns:mc="http://schemas.openxmlformats.org/markup-compatibility/2006" xmlns:aink="http://schemas.microsoft.com/office/drawing/2016/ink" xmlns:am3d="http://schemas.microsoft.com/office/drawing/2017/model3d" xmlns:o="urn:schemas-microsoft-com:office:office" xmlns:r="http://schemas.openxmlformats.org/officeDocument/2006/relationships" xmlns:m="http://schemas.openxmlformats.org/officeDocument/2006/math" xmlns:v="urn:schemas-microsoft-com:vml" xmlns:wp14="http://schemas.microsoft.com/office/word/2010/wordprocessingDrawing" xmlns:wp="http://schemas.openxmlformats.org/drawingml/2006/wordprocessingDrawing" xmlns:w10="urn:schemas-microsoft-com:office:word" xmlns:w="http://schemas.openxmlformats.org/wordprocessingml/2006/main" xmlns:w14="http://schemas.microsoft.com/office/word/2010/wordml" xmlns:w15="http://schemas.microsoft.com/office/word/2012/wordml" xmlns:w16cid="http://schemas.microsoft.com/office/word/2016/wordml/cid" xmlns:w16se="http://schemas.microsoft.com/office/word/2015/wordml/symex" xmlns:wpg="http://schemas.microsoft.com/office/word/2010/wordprocessingGroup" xmlns:wpi="http://schemas.microsoft.com/office/word/2010/wordprocessingInk" xmlns:wne="http://schemas.microsoft.com/office/word/2006/wordml" xmlns:wps="http://schemas.microsoft.com/office/word/2010/wordprocessingShape" mc:Ignorable="w14 w15 w16se w16cid wp14">
+<w:document xmlns:wpc="http://schemas.microsoft.com/office/word/2010/wordprocessingCanvas" xmlns:cx="http://schemas.microsoft.com/office/drawing/2014/chartex" xmlns:cx1="http://schemas.microsoft.com/office/drawing/2015/9/8/chartex" xmlns:cx2="http://schemas.microsoft.com/office/drawing/2015/10/21/chartex" xmlns:cx3="http://schemas.microsoft.com/office/drawing/2016/5/9/chartex" xmlns:cx4="http://schemas.microsoft.com/office/drawing/2016/5/10/chartex" xmlns:cx5="http://schemas.microsoft.com/office/drawing/2016/5/11/chartex" xmlns:cx6="http://schemas.microsoft.com/office/drawing/2016/5/12/chartex" xmlns:cx7="http://schemas.microsoft.com/office/drawing/2016/5/13/chartex" xmlns:cx8="http://schemas.microsoft.com/office/drawing/2016/5/14/chartex" xmlns:mc="http://schemas.openxmlformats.org/markup-compatibility/2006" xmlns:aink="http://schemas.microsoft.com/office/drawing/2016/ink" xmlns:am3d="http://schemas.microsoft.com/office/drawing/2017/model3d" xmlns:o="urn:schemas-microsoft-com:office:office" xmlns:r="http://schemas.openxmlformats.org/officeDocument/2006/relationships" xmlns:m="http://schemas.openxmlformats.org/officeDocument/2006/math" xmlns:v="urn:schemas-microsoft-com:vml" xmlns:wp14="http://schemas.microsoft.com/office/word/2010/wordprocessingDrawing" xmlns:wp="http://schemas.openxmlformats.org/drawingml/2006/wordprocessingDrawing" xmlns:w10="urn:schemas-microsoft-com:office:word" xmlns:w="http://schemas.openxmlformats.org/wordprocessingml/2006/main" xmlns:w14="http://schemas.microsoft.com/office/word/2010/wordml" xmlns:w15="http://schemas.microsoft.com/office/word/2012/wordml" xmlns:w16cex="http://schemas.microsoft.com/office/word/2018/wordml/cex" xmlns:w16cid="http://schemas.microsoft.com/office/word/2016/wordml/cid" xmlns:w16="http://schemas.microsoft.com/office/word/2018/wordml" xmlns:w16se="http://schemas.microsoft.com/office/word/2015/wordml/symex" xmlns:wpg="http://schemas.microsoft.com/office/word/2010/wordprocessingGroup" xmlns:wpi="http://schemas.microsoft.com/office/word/2010/wordprocessingInk" xmlns:wne="http://schemas.microsoft.com/office/word/2006/wordml" xmlns:wps="http://schemas.microsoft.com/office/word/2010/wordprocessingShape" mc:Ignorable="w14 w15 w16se w16cid w16 w16cex wp14">
   <w:body>
     <w:p>
       <w:pPr>
@@ -343,7 +343,6 @@
       <w:pPr>
         <w:jc w:val="both"/>
         <w:rPr>
-          <w:del w:id="0" w:author="Hyosub Kim" w:date="2020-08-28T17:19:00Z"/>
           <w:rFonts w:ascii="Arial" w:hAnsi="Arial" w:cs="Arial"/>
           <w:iCs/>
           <w:sz w:val="22"/>
@@ -368,28 +367,15 @@
         </w:rPr>
         <w:t>grateful for the insightful comments from both reviewers</w:t>
       </w:r>
-      <w:ins w:id="1" w:author="Hyosub Kim" w:date="2020-08-28T17:16:00Z">
-        <w:r>
-          <w:rPr>
-            <w:rFonts w:ascii="Arial" w:hAnsi="Arial" w:cs="Arial"/>
-            <w:iCs/>
-            <w:sz w:val="22"/>
-            <w:szCs w:val="22"/>
-          </w:rPr>
-          <w:t xml:space="preserve"> and</w:t>
-        </w:r>
-      </w:ins>
-      <w:del w:id="2" w:author="Hyosub Kim" w:date="2020-08-28T17:16:00Z">
-        <w:r>
-          <w:rPr>
-            <w:rFonts w:ascii="Arial" w:hAnsi="Arial" w:cs="Arial"/>
-            <w:iCs/>
-            <w:sz w:val="22"/>
-            <w:szCs w:val="22"/>
-          </w:rPr>
-          <w:delText>. We</w:delText>
-        </w:r>
-      </w:del>
+      <w:r>
+        <w:rPr>
+          <w:rFonts w:ascii="Arial" w:hAnsi="Arial" w:cs="Arial"/>
+          <w:iCs/>
+          <w:sz w:val="22"/>
+          <w:szCs w:val="22"/>
+        </w:rPr>
+        <w:t xml:space="preserve"> and</w:t>
+      </w:r>
       <w:r>
         <w:rPr>
           <w:rFonts w:ascii="Arial" w:hAnsi="Arial" w:cs="Arial"/>
@@ -399,66 +385,15 @@
         </w:rPr>
         <w:t xml:space="preserve"> </w:t>
       </w:r>
-      <w:ins w:id="3" w:author="Hyosub Kim" w:date="2020-08-28T17:19:00Z">
-        <w:r>
-          <w:rPr>
-            <w:rFonts w:ascii="Arial" w:hAnsi="Arial" w:cs="Arial"/>
-            <w:iCs/>
-            <w:sz w:val="22"/>
-            <w:szCs w:val="22"/>
-          </w:rPr>
-          <w:t xml:space="preserve">have made substantive changes in response to their suggestions. </w:t>
-        </w:r>
-      </w:ins>
-      <w:moveFromRangeStart w:id="4" w:author="Hyosub Kim" w:date="2020-08-28T17:19:00Z" w:name="move49527585"/>
-      <w:moveFrom w:id="5" w:author="Hyosub Kim" w:date="2020-08-28T17:19:00Z">
-        <w:r>
-          <w:rPr>
-            <w:rFonts w:ascii="Arial" w:hAnsi="Arial" w:cs="Arial"/>
-            <w:iCs/>
-            <w:sz w:val="22"/>
-            <w:szCs w:val="22"/>
-          </w:rPr>
-          <w:t xml:space="preserve">believe their feedback has </w:t>
-        </w:r>
-        <w:r>
-          <w:rPr>
-            <w:rFonts w:ascii="Arial" w:hAnsi="Arial" w:cs="Arial"/>
-            <w:iCs/>
-            <w:sz w:val="22"/>
-            <w:szCs w:val="22"/>
-          </w:rPr>
-          <w:t xml:space="preserve">substantially </w:t>
-        </w:r>
-        <w:r>
-          <w:rPr>
-            <w:rFonts w:ascii="Arial" w:hAnsi="Arial" w:cs="Arial"/>
-            <w:iCs/>
-            <w:sz w:val="22"/>
-            <w:szCs w:val="22"/>
-          </w:rPr>
-          <w:t xml:space="preserve">improved </w:t>
-        </w:r>
-        <w:r>
-          <w:rPr>
-            <w:rFonts w:ascii="Arial" w:hAnsi="Arial" w:cs="Arial"/>
-            <w:iCs/>
-            <w:sz w:val="22"/>
-            <w:szCs w:val="22"/>
-          </w:rPr>
-          <w:t>the current revision</w:t>
-        </w:r>
-        <w:r>
-          <w:rPr>
-            <w:rFonts w:ascii="Arial" w:hAnsi="Arial" w:cs="Arial"/>
-            <w:iCs/>
-            <w:sz w:val="22"/>
-            <w:szCs w:val="22"/>
-          </w:rPr>
-          <w:t xml:space="preserve">. </w:t>
-        </w:r>
-      </w:moveFrom>
-      <w:moveFromRangeEnd w:id="4"/>
+      <w:r>
+        <w:rPr>
+          <w:rFonts w:ascii="Arial" w:hAnsi="Arial" w:cs="Arial"/>
+          <w:iCs/>
+          <w:sz w:val="22"/>
+          <w:szCs w:val="22"/>
+        </w:rPr>
+        <w:t xml:space="preserve">have made substantive changes in response to their suggestions. </w:t>
+      </w:r>
       <w:r>
         <w:rPr>
           <w:rFonts w:ascii="Arial" w:hAnsi="Arial" w:cs="Arial"/>
@@ -468,17 +403,15 @@
         </w:rPr>
         <w:t>The major change</w:t>
       </w:r>
-      <w:ins w:id="6" w:author="Hyosub Kim" w:date="2020-08-28T17:16:00Z">
-        <w:r>
-          <w:rPr>
-            <w:rFonts w:ascii="Arial" w:hAnsi="Arial" w:cs="Arial"/>
-            <w:iCs/>
-            <w:sz w:val="22"/>
-            <w:szCs w:val="22"/>
-          </w:rPr>
-          <w:t>s</w:t>
-        </w:r>
-      </w:ins>
+      <w:r>
+        <w:rPr>
+          <w:rFonts w:ascii="Arial" w:hAnsi="Arial" w:cs="Arial"/>
+          <w:iCs/>
+          <w:sz w:val="22"/>
+          <w:szCs w:val="22"/>
+        </w:rPr>
+        <w:t>s</w:t>
+      </w:r>
       <w:r>
         <w:rPr>
           <w:rFonts w:ascii="Arial" w:hAnsi="Arial" w:cs="Arial"/>
@@ -488,28 +421,15 @@
         </w:rPr>
         <w:t xml:space="preserve"> they inspired </w:t>
       </w:r>
-      <w:ins w:id="7" w:author="Hyosub Kim" w:date="2020-08-28T17:16:00Z">
-        <w:r>
-          <w:rPr>
-            <w:rFonts w:ascii="Arial" w:hAnsi="Arial" w:cs="Arial"/>
-            <w:iCs/>
-            <w:sz w:val="22"/>
-            <w:szCs w:val="22"/>
-          </w:rPr>
-          <w:t>are</w:t>
-        </w:r>
-      </w:ins>
-      <w:del w:id="8" w:author="Hyosub Kim" w:date="2020-08-28T17:16:00Z">
-        <w:r>
-          <w:rPr>
-            <w:rFonts w:ascii="Arial" w:hAnsi="Arial" w:cs="Arial"/>
-            <w:iCs/>
-            <w:sz w:val="22"/>
-            <w:szCs w:val="22"/>
-          </w:rPr>
-          <w:delText>is</w:delText>
-        </w:r>
-      </w:del>
+      <w:r>
+        <w:rPr>
+          <w:rFonts w:ascii="Arial" w:hAnsi="Arial" w:cs="Arial"/>
+          <w:iCs/>
+          <w:sz w:val="22"/>
+          <w:szCs w:val="22"/>
+        </w:rPr>
+        <w:t>are</w:t>
+      </w:r>
       <w:r>
         <w:rPr>
           <w:rFonts w:ascii="Arial" w:hAnsi="Arial" w:cs="Arial"/>
@@ -519,37 +439,15 @@
         </w:rPr>
         <w:t xml:space="preserve"> the additional </w:t>
       </w:r>
-      <w:del w:id="9" w:author="Hyosub Kim" w:date="2020-08-28T17:13:00Z">
-        <w:r>
-          <w:rPr>
-            <w:rFonts w:ascii="Arial" w:hAnsi="Arial" w:cs="Arial"/>
-            <w:iCs/>
-            <w:sz w:val="22"/>
-            <w:szCs w:val="22"/>
-          </w:rPr>
-          <w:delText xml:space="preserve">detail </w:delText>
-        </w:r>
-      </w:del>
-      <w:ins w:id="10" w:author="Hyosub Kim" w:date="2020-08-28T17:13:00Z">
-        <w:r>
-          <w:rPr>
-            <w:rFonts w:ascii="Arial" w:hAnsi="Arial" w:cs="Arial"/>
-            <w:iCs/>
-            <w:sz w:val="22"/>
-            <w:szCs w:val="22"/>
-          </w:rPr>
-          <w:t>information and analyses</w:t>
-        </w:r>
-        <w:r>
-          <w:rPr>
-            <w:rFonts w:ascii="Arial" w:hAnsi="Arial" w:cs="Arial"/>
-            <w:iCs/>
-            <w:sz w:val="22"/>
-            <w:szCs w:val="22"/>
-          </w:rPr>
-          <w:t xml:space="preserve"> </w:t>
-        </w:r>
-      </w:ins>
+      <w:r>
+        <w:rPr>
+          <w:rFonts w:ascii="Arial" w:hAnsi="Arial" w:cs="Arial"/>
+          <w:iCs/>
+          <w:sz w:val="22"/>
+          <w:szCs w:val="22"/>
+        </w:rPr>
+        <w:t xml:space="preserve">information and analyses </w:t>
+      </w:r>
       <w:r>
         <w:rPr>
           <w:rFonts w:ascii="Arial" w:hAnsi="Arial" w:cs="Arial"/>
@@ -568,61 +466,15 @@
         </w:rPr>
         <w:t xml:space="preserve"> pilot data figure</w:t>
       </w:r>
-      <w:ins w:id="11" w:author="Hyosub Kim" w:date="2020-08-28T17:16:00Z">
-        <w:r>
-          <w:rPr>
-            <w:rFonts w:ascii="Arial" w:hAnsi="Arial" w:cs="Arial"/>
-            <w:iCs/>
-            <w:sz w:val="22"/>
-            <w:szCs w:val="22"/>
-          </w:rPr>
-          <w:t xml:space="preserve">, </w:t>
-        </w:r>
-      </w:ins>
-      <w:ins w:id="12" w:author="Hyosub Kim" w:date="2020-08-28T17:17:00Z">
-        <w:r>
-          <w:rPr>
-            <w:rFonts w:ascii="Arial" w:hAnsi="Arial" w:cs="Arial"/>
-            <w:iCs/>
-            <w:sz w:val="22"/>
-            <w:szCs w:val="22"/>
-          </w:rPr>
-          <w:t>stronger</w:t>
-        </w:r>
-      </w:ins>
-      <w:ins w:id="13" w:author="Hyosub Kim" w:date="2020-08-28T17:16:00Z">
-        <w:r>
-          <w:rPr>
-            <w:rFonts w:ascii="Arial" w:hAnsi="Arial" w:cs="Arial"/>
-            <w:iCs/>
-            <w:sz w:val="22"/>
-            <w:szCs w:val="22"/>
-          </w:rPr>
-          <w:t xml:space="preserve"> rationales for </w:t>
-        </w:r>
-      </w:ins>
-      <w:ins w:id="14" w:author="Hyosub Kim" w:date="2020-08-28T17:17:00Z">
-        <w:r>
-          <w:rPr>
-            <w:rFonts w:ascii="Arial" w:hAnsi="Arial" w:cs="Arial"/>
-            <w:iCs/>
-            <w:sz w:val="22"/>
-            <w:szCs w:val="22"/>
-          </w:rPr>
-          <w:t>our modeling analyses, and clar</w:t>
-        </w:r>
-      </w:ins>
-      <w:ins w:id="15" w:author="Hyosub Kim" w:date="2020-08-28T17:18:00Z">
-        <w:r>
-          <w:rPr>
-            <w:rFonts w:ascii="Arial" w:hAnsi="Arial" w:cs="Arial"/>
-            <w:iCs/>
-            <w:sz w:val="22"/>
-            <w:szCs w:val="22"/>
-          </w:rPr>
-          <w:t>ification of our main predictions</w:t>
-        </w:r>
-      </w:ins>
+      <w:r>
+        <w:rPr>
+          <w:rFonts w:ascii="Arial" w:hAnsi="Arial" w:cs="Arial"/>
+          <w:iCs/>
+          <w:sz w:val="22"/>
+          <w:szCs w:val="22"/>
+        </w:rPr>
+        <w:t>, stronger rationales for our modeling analyses, and clarification of our main predictions</w:t>
+      </w:r>
       <w:r>
         <w:rPr>
           <w:rFonts w:ascii="Arial" w:hAnsi="Arial" w:cs="Arial"/>
@@ -632,28 +484,15 @@
         </w:rPr>
         <w:t xml:space="preserve">. </w:t>
       </w:r>
-      <w:ins w:id="16" w:author="Hyosub Kim" w:date="2020-08-28T17:18:00Z">
-        <w:r>
-          <w:rPr>
-            <w:rFonts w:ascii="Arial" w:hAnsi="Arial" w:cs="Arial"/>
-            <w:iCs/>
-            <w:sz w:val="22"/>
-            <w:szCs w:val="22"/>
-          </w:rPr>
-          <w:t>In our new pilot data figure, w</w:t>
-        </w:r>
-      </w:ins>
-      <w:del w:id="17" w:author="Hyosub Kim" w:date="2020-08-28T17:18:00Z">
-        <w:r>
-          <w:rPr>
-            <w:rFonts w:ascii="Arial" w:hAnsi="Arial" w:cs="Arial"/>
-            <w:iCs/>
-            <w:sz w:val="22"/>
-            <w:szCs w:val="22"/>
-          </w:rPr>
-          <w:delText>W</w:delText>
-        </w:r>
-      </w:del>
+      <w:r>
+        <w:rPr>
+          <w:rFonts w:ascii="Arial" w:hAnsi="Arial" w:cs="Arial"/>
+          <w:iCs/>
+          <w:sz w:val="22"/>
+          <w:szCs w:val="22"/>
+        </w:rPr>
+        <w:t>In our new pilot data figure, w</w:t>
+      </w:r>
       <w:r>
         <w:rPr>
           <w:rFonts w:ascii="Arial" w:hAnsi="Arial" w:cs="Arial"/>
@@ -699,28 +538,15 @@
         </w:rPr>
         <w:t xml:space="preserve"> model. </w:t>
       </w:r>
-      <w:del w:id="18" w:author="Hyosub Kim" w:date="2020-08-28T17:15:00Z">
-        <w:r>
-          <w:rPr>
-            <w:rFonts w:ascii="Arial" w:hAnsi="Arial" w:cs="Arial"/>
-            <w:iCs/>
-            <w:sz w:val="22"/>
-            <w:szCs w:val="22"/>
-          </w:rPr>
-          <w:delText>This figure in particular has given us inspiration of how to</w:delText>
-        </w:r>
-      </w:del>
-      <w:ins w:id="19" w:author="Hyosub Kim" w:date="2020-08-28T17:15:00Z">
-        <w:r>
-          <w:rPr>
-            <w:rFonts w:ascii="Arial" w:hAnsi="Arial" w:cs="Arial"/>
-            <w:iCs/>
-            <w:sz w:val="22"/>
-            <w:szCs w:val="22"/>
-          </w:rPr>
-          <w:t>We plan to</w:t>
-        </w:r>
-      </w:ins>
+      <w:r>
+        <w:rPr>
+          <w:rFonts w:ascii="Arial" w:hAnsi="Arial" w:cs="Arial"/>
+          <w:iCs/>
+          <w:sz w:val="22"/>
+          <w:szCs w:val="22"/>
+        </w:rPr>
+        <w:t>We plan to</w:t>
+      </w:r>
       <w:r>
         <w:rPr>
           <w:rFonts w:ascii="Arial" w:hAnsi="Arial" w:cs="Arial"/>
@@ -730,37 +556,15 @@
         </w:rPr>
         <w:t xml:space="preserve"> </w:t>
       </w:r>
-      <w:del w:id="20" w:author="Hyosub Kim" w:date="2020-08-28T17:15:00Z">
-        <w:r>
-          <w:rPr>
-            <w:rFonts w:ascii="Arial" w:hAnsi="Arial" w:cs="Arial"/>
-            <w:iCs/>
-            <w:sz w:val="22"/>
-            <w:szCs w:val="22"/>
-          </w:rPr>
-          <w:delText xml:space="preserve">format </w:delText>
-        </w:r>
-      </w:del>
-      <w:ins w:id="21" w:author="Hyosub Kim" w:date="2020-08-28T17:15:00Z">
-        <w:r>
-          <w:rPr>
-            <w:rFonts w:ascii="Arial" w:hAnsi="Arial" w:cs="Arial"/>
-            <w:iCs/>
-            <w:sz w:val="22"/>
-            <w:szCs w:val="22"/>
-          </w:rPr>
-          <w:t>create</w:t>
-        </w:r>
-        <w:r>
-          <w:rPr>
-            <w:rFonts w:ascii="Arial" w:hAnsi="Arial" w:cs="Arial"/>
-            <w:iCs/>
-            <w:sz w:val="22"/>
-            <w:szCs w:val="22"/>
-          </w:rPr>
-          <w:t xml:space="preserve"> </w:t>
-        </w:r>
-      </w:ins>
+      <w:r>
+        <w:rPr>
+          <w:rFonts w:ascii="Arial" w:hAnsi="Arial" w:cs="Arial"/>
+          <w:iCs/>
+          <w:sz w:val="22"/>
+          <w:szCs w:val="22"/>
+        </w:rPr>
+        <w:t xml:space="preserve">create </w:t>
+      </w:r>
       <w:r>
         <w:rPr>
           <w:rFonts w:ascii="Arial" w:hAnsi="Arial" w:cs="Arial"/>
@@ -779,28 +583,15 @@
         </w:rPr>
         <w:t xml:space="preserve"> </w:t>
       </w:r>
-      <w:ins w:id="22" w:author="Hyosub Kim" w:date="2020-08-28T17:15:00Z">
-        <w:r>
-          <w:rPr>
-            <w:rFonts w:ascii="Arial" w:hAnsi="Arial" w:cs="Arial"/>
-            <w:iCs/>
-            <w:sz w:val="22"/>
-            <w:szCs w:val="22"/>
-          </w:rPr>
-          <w:t xml:space="preserve">similar figure </w:t>
-        </w:r>
-      </w:ins>
-      <w:del w:id="23" w:author="Hyosub Kim" w:date="2020-08-28T17:15:00Z">
-        <w:r>
-          <w:rPr>
-            <w:rFonts w:ascii="Arial" w:hAnsi="Arial" w:cs="Arial"/>
-            <w:iCs/>
-            <w:sz w:val="22"/>
-            <w:szCs w:val="22"/>
-          </w:rPr>
-          <w:delText xml:space="preserve">figure we plan to use in the final manuscript, </w:delText>
-        </w:r>
-      </w:del>
+      <w:r>
+        <w:rPr>
+          <w:rFonts w:ascii="Arial" w:hAnsi="Arial" w:cs="Arial"/>
+          <w:iCs/>
+          <w:sz w:val="22"/>
+          <w:szCs w:val="22"/>
+        </w:rPr>
+        <w:t xml:space="preserve">similar figure </w:t>
+      </w:r>
       <w:r>
         <w:rPr>
           <w:rFonts w:ascii="Arial" w:hAnsi="Arial" w:cs="Arial"/>
@@ -828,28 +619,15 @@
         </w:rPr>
         <w:t xml:space="preserve">these </w:t>
       </w:r>
-      <w:del w:id="24" w:author="Hyosub Kim" w:date="2020-08-28T17:18:00Z">
-        <w:r>
-          <w:rPr>
-            <w:rFonts w:ascii="Arial" w:hAnsi="Arial" w:cs="Arial"/>
-            <w:iCs/>
-            <w:sz w:val="22"/>
-            <w:szCs w:val="22"/>
-          </w:rPr>
-          <w:delText xml:space="preserve">additions </w:delText>
-        </w:r>
-      </w:del>
-      <w:ins w:id="25" w:author="Hyosub Kim" w:date="2020-08-28T17:18:00Z">
-        <w:r>
-          <w:rPr>
-            <w:rFonts w:ascii="Arial" w:hAnsi="Arial" w:cs="Arial"/>
-            <w:iCs/>
-            <w:sz w:val="22"/>
-            <w:szCs w:val="22"/>
-          </w:rPr>
-          <w:t xml:space="preserve">changes </w:t>
-        </w:r>
-      </w:ins>
+      <w:r>
+        <w:rPr>
+          <w:rFonts w:ascii="Arial" w:hAnsi="Arial" w:cs="Arial"/>
+          <w:iCs/>
+          <w:sz w:val="22"/>
+          <w:szCs w:val="22"/>
+        </w:rPr>
+        <w:t xml:space="preserve">changes </w:t>
+      </w:r>
       <w:r>
         <w:rPr>
           <w:rFonts w:ascii="Arial" w:hAnsi="Arial" w:cs="Arial"/>
@@ -859,122 +637,20 @@
         </w:rPr>
         <w:t xml:space="preserve">have </w:t>
       </w:r>
-      <w:del w:id="26" w:author="Hyosub Kim" w:date="2020-08-28T17:19:00Z">
-        <w:r>
-          <w:rPr>
-            <w:rFonts w:ascii="Arial" w:hAnsi="Arial" w:cs="Arial"/>
-            <w:iCs/>
-            <w:sz w:val="22"/>
-            <w:szCs w:val="22"/>
-          </w:rPr>
-          <w:delText xml:space="preserve">helped </w:delText>
-        </w:r>
-      </w:del>
-      <w:moveToRangeStart w:id="27" w:author="Hyosub Kim" w:date="2020-08-28T17:19:00Z" w:name="move49527585"/>
-      <w:moveTo w:id="28" w:author="Hyosub Kim" w:date="2020-08-28T17:19:00Z">
-        <w:del w:id="29" w:author="Hyosub Kim" w:date="2020-08-28T17:19:00Z">
-          <w:r>
-            <w:rPr>
-              <w:rFonts w:ascii="Arial" w:hAnsi="Arial" w:cs="Arial"/>
-              <w:iCs/>
-              <w:sz w:val="22"/>
-              <w:szCs w:val="22"/>
-            </w:rPr>
-            <w:delText xml:space="preserve">believe their feedback has </w:delText>
-          </w:r>
-        </w:del>
-        <w:r>
-          <w:rPr>
-            <w:rFonts w:ascii="Arial" w:hAnsi="Arial" w:cs="Arial"/>
-            <w:iCs/>
-            <w:sz w:val="22"/>
-            <w:szCs w:val="22"/>
-          </w:rPr>
-          <w:t xml:space="preserve">substantially </w:t>
-        </w:r>
-        <w:del w:id="30" w:author="Hyosub Kim" w:date="2020-08-28T17:20:00Z">
-          <w:r>
-            <w:rPr>
-              <w:rFonts w:ascii="Arial" w:hAnsi="Arial" w:cs="Arial"/>
-              <w:iCs/>
-              <w:sz w:val="22"/>
-              <w:szCs w:val="22"/>
-            </w:rPr>
-            <w:delText>improved</w:delText>
-          </w:r>
-        </w:del>
-      </w:moveTo>
-      <w:ins w:id="31" w:author="Hyosub Kim" w:date="2020-08-28T17:20:00Z">
-        <w:r>
-          <w:rPr>
-            <w:rFonts w:ascii="Arial" w:hAnsi="Arial" w:cs="Arial"/>
-            <w:iCs/>
-            <w:sz w:val="22"/>
-            <w:szCs w:val="22"/>
-          </w:rPr>
-          <w:t>strengthened</w:t>
-        </w:r>
-      </w:ins>
-      <w:bookmarkStart w:id="32" w:name="_GoBack"/>
-      <w:bookmarkEnd w:id="32"/>
-      <w:moveTo w:id="33" w:author="Hyosub Kim" w:date="2020-08-28T17:19:00Z">
-        <w:r>
-          <w:rPr>
-            <w:rFonts w:ascii="Arial" w:hAnsi="Arial" w:cs="Arial"/>
-            <w:iCs/>
-            <w:sz w:val="22"/>
-            <w:szCs w:val="22"/>
-          </w:rPr>
-          <w:t xml:space="preserve"> the current revision. </w:t>
-        </w:r>
-      </w:moveTo>
-      <w:moveToRangeEnd w:id="27"/>
-      <w:del w:id="34" w:author="Hyosub Kim" w:date="2020-08-28T17:19:00Z">
-        <w:r>
-          <w:rPr>
-            <w:rFonts w:ascii="Arial" w:hAnsi="Arial" w:cs="Arial"/>
-            <w:iCs/>
-            <w:sz w:val="22"/>
-            <w:szCs w:val="22"/>
-          </w:rPr>
-          <w:delText xml:space="preserve">validate </w:delText>
-        </w:r>
-        <w:r>
-          <w:rPr>
-            <w:rFonts w:ascii="Arial" w:hAnsi="Arial" w:cs="Arial"/>
-            <w:iCs/>
-            <w:sz w:val="22"/>
-            <w:szCs w:val="22"/>
-          </w:rPr>
-          <w:delText>the hypotheses we plan to test</w:delText>
-        </w:r>
-        <w:r>
-          <w:rPr>
-            <w:rFonts w:ascii="Arial" w:hAnsi="Arial" w:cs="Arial"/>
-            <w:iCs/>
-            <w:sz w:val="22"/>
-            <w:szCs w:val="22"/>
-          </w:rPr>
-          <w:delText xml:space="preserve">. </w:delText>
-        </w:r>
-      </w:del>
-    </w:p>
-    <w:p>
-      <w:pPr>
-        <w:jc w:val="both"/>
-        <w:rPr>
-          <w:rFonts w:ascii="Arial" w:hAnsi="Arial" w:cs="Arial"/>
-          <w:iCs/>
-          <w:sz w:val="22"/>
-          <w:szCs w:val="22"/>
-        </w:rPr>
-      </w:pPr>
-    </w:p>
-    <w:p>
-      <w:pPr>
-        <w:jc w:val="both"/>
-        <w:rPr>
-          <w:ins w:id="35" w:author="Hyosub Kim" w:date="2020-08-28T17:19:00Z"/>
+      <w:r>
+        <w:rPr>
+          <w:rFonts w:ascii="Arial" w:hAnsi="Arial" w:cs="Arial"/>
+          <w:iCs/>
+          <w:sz w:val="22"/>
+          <w:szCs w:val="22"/>
+        </w:rPr>
+        <w:t xml:space="preserve">substantially strengthened the current revision. </w:t>
+      </w:r>
+    </w:p>
+    <w:p>
+      <w:pPr>
+        <w:jc w:val="both"/>
+        <w:rPr>
           <w:rFonts w:ascii="Arial" w:hAnsi="Arial" w:cs="Arial"/>
           <w:iCs/>
           <w:sz w:val="22"/>
@@ -1145,7 +821,7 @@
 </file>
 
 <file path=word/endnotes.xml><?xml version="1.0" encoding="utf-8"?>
-<w:endnotes xmlns:wpc="http://schemas.microsoft.com/office/word/2010/wordprocessingCanvas" xmlns:cx="http://schemas.microsoft.com/office/drawing/2014/chartex" xmlns:cx1="http://schemas.microsoft.com/office/drawing/2015/9/8/chartex" xmlns:cx2="http://schemas.microsoft.com/office/drawing/2015/10/21/chartex" xmlns:cx3="http://schemas.microsoft.com/office/drawing/2016/5/9/chartex" xmlns:cx4="http://schemas.microsoft.com/office/drawing/2016/5/10/chartex" xmlns:cx5="http://schemas.microsoft.com/office/drawing/2016/5/11/chartex" xmlns:cx6="http://schemas.microsoft.com/office/drawing/2016/5/12/chartex" xmlns:cx7="http://schemas.microsoft.com/office/drawing/2016/5/13/chartex" xmlns:cx8="http://schemas.microsoft.com/office/drawing/2016/5/14/chartex" xmlns:mc="http://schemas.openxmlformats.org/markup-compatibility/2006" xmlns:aink="http://schemas.microsoft.com/office/drawing/2016/ink" xmlns:am3d="http://schemas.microsoft.com/office/drawing/2017/model3d" xmlns:o="urn:schemas-microsoft-com:office:office" xmlns:r="http://schemas.openxmlformats.org/officeDocument/2006/relationships" xmlns:m="http://schemas.openxmlformats.org/officeDocument/2006/math" xmlns:v="urn:schemas-microsoft-com:vml" xmlns:wp14="http://schemas.microsoft.com/office/word/2010/wordprocessingDrawing" xmlns:wp="http://schemas.openxmlformats.org/drawingml/2006/wordprocessingDrawing" xmlns:w10="urn:schemas-microsoft-com:office:word" xmlns:w="http://schemas.openxmlformats.org/wordprocessingml/2006/main" xmlns:w14="http://schemas.microsoft.com/office/word/2010/wordml" xmlns:w15="http://schemas.microsoft.com/office/word/2012/wordml" xmlns:w16cid="http://schemas.microsoft.com/office/word/2016/wordml/cid" xmlns:w16se="http://schemas.microsoft.com/office/word/2015/wordml/symex" xmlns:wpg="http://schemas.microsoft.com/office/word/2010/wordprocessingGroup" xmlns:wpi="http://schemas.microsoft.com/office/word/2010/wordprocessingInk" xmlns:wne="http://schemas.microsoft.com/office/word/2006/wordml" xmlns:wps="http://schemas.microsoft.com/office/word/2010/wordprocessingShape" mc:Ignorable="w14 w15 w16se w16cid wp14">
+<w:endnotes xmlns:wpc="http://schemas.microsoft.com/office/word/2010/wordprocessingCanvas" xmlns:cx="http://schemas.microsoft.com/office/drawing/2014/chartex" xmlns:cx1="http://schemas.microsoft.com/office/drawing/2015/9/8/chartex" xmlns:cx2="http://schemas.microsoft.com/office/drawing/2015/10/21/chartex" xmlns:cx3="http://schemas.microsoft.com/office/drawing/2016/5/9/chartex" xmlns:cx4="http://schemas.microsoft.com/office/drawing/2016/5/10/chartex" xmlns:cx5="http://schemas.microsoft.com/office/drawing/2016/5/11/chartex" xmlns:cx6="http://schemas.microsoft.com/office/drawing/2016/5/12/chartex" xmlns:cx7="http://schemas.microsoft.com/office/drawing/2016/5/13/chartex" xmlns:cx8="http://schemas.microsoft.com/office/drawing/2016/5/14/chartex" xmlns:mc="http://schemas.openxmlformats.org/markup-compatibility/2006" xmlns:aink="http://schemas.microsoft.com/office/drawing/2016/ink" xmlns:am3d="http://schemas.microsoft.com/office/drawing/2017/model3d" xmlns:o="urn:schemas-microsoft-com:office:office" xmlns:r="http://schemas.openxmlformats.org/officeDocument/2006/relationships" xmlns:m="http://schemas.openxmlformats.org/officeDocument/2006/math" xmlns:v="urn:schemas-microsoft-com:vml" xmlns:wp14="http://schemas.microsoft.com/office/word/2010/wordprocessingDrawing" xmlns:wp="http://schemas.openxmlformats.org/drawingml/2006/wordprocessingDrawing" xmlns:w10="urn:schemas-microsoft-com:office:word" xmlns:w="http://schemas.openxmlformats.org/wordprocessingml/2006/main" xmlns:w14="http://schemas.microsoft.com/office/word/2010/wordml" xmlns:w15="http://schemas.microsoft.com/office/word/2012/wordml" xmlns:w16cex="http://schemas.microsoft.com/office/word/2018/wordml/cex" xmlns:w16cid="http://schemas.microsoft.com/office/word/2016/wordml/cid" xmlns:w16="http://schemas.microsoft.com/office/word/2018/wordml" xmlns:w16se="http://schemas.microsoft.com/office/word/2015/wordml/symex" xmlns:wpg="http://schemas.microsoft.com/office/word/2010/wordprocessingGroup" xmlns:wpi="http://schemas.microsoft.com/office/word/2010/wordprocessingInk" xmlns:wne="http://schemas.microsoft.com/office/word/2006/wordml" xmlns:wps="http://schemas.microsoft.com/office/word/2010/wordprocessingShape" mc:Ignorable="w14 w15 w16se w16cid w16 w16cex wp14">
   <w:endnote w:type="separator" w:id="-1">
     <w:p>
       <w:r>
@@ -1164,7 +840,7 @@
 </file>
 
 <file path=word/footnotes.xml><?xml version="1.0" encoding="utf-8"?>
-<w:footnotes xmlns:wpc="http://schemas.microsoft.com/office/word/2010/wordprocessingCanvas" xmlns:cx="http://schemas.microsoft.com/office/drawing/2014/chartex" xmlns:cx1="http://schemas.microsoft.com/office/drawing/2015/9/8/chartex" xmlns:cx2="http://schemas.microsoft.com/office/drawing/2015/10/21/chartex" xmlns:cx3="http://schemas.microsoft.com/office/drawing/2016/5/9/chartex" xmlns:cx4="http://schemas.microsoft.com/office/drawing/2016/5/10/chartex" xmlns:cx5="http://schemas.microsoft.com/office/drawing/2016/5/11/chartex" xmlns:cx6="http://schemas.microsoft.com/office/drawing/2016/5/12/chartex" xmlns:cx7="http://schemas.microsoft.com/office/drawing/2016/5/13/chartex" xmlns:cx8="http://schemas.microsoft.com/office/drawing/2016/5/14/chartex" xmlns:mc="http://schemas.openxmlformats.org/markup-compatibility/2006" xmlns:aink="http://schemas.microsoft.com/office/drawing/2016/ink" xmlns:am3d="http://schemas.microsoft.com/office/drawing/2017/model3d" xmlns:o="urn:schemas-microsoft-com:office:office" xmlns:r="http://schemas.openxmlformats.org/officeDocument/2006/relationships" xmlns:m="http://schemas.openxmlformats.org/officeDocument/2006/math" xmlns:v="urn:schemas-microsoft-com:vml" xmlns:wp14="http://schemas.microsoft.com/office/word/2010/wordprocessingDrawing" xmlns:wp="http://schemas.openxmlformats.org/drawingml/2006/wordprocessingDrawing" xmlns:w10="urn:schemas-microsoft-com:office:word" xmlns:w="http://schemas.openxmlformats.org/wordprocessingml/2006/main" xmlns:w14="http://schemas.microsoft.com/office/word/2010/wordml" xmlns:w15="http://schemas.microsoft.com/office/word/2012/wordml" xmlns:w16cid="http://schemas.microsoft.com/office/word/2016/wordml/cid" xmlns:w16se="http://schemas.microsoft.com/office/word/2015/wordml/symex" xmlns:wpg="http://schemas.microsoft.com/office/word/2010/wordprocessingGroup" xmlns:wpi="http://schemas.microsoft.com/office/word/2010/wordprocessingInk" xmlns:wne="http://schemas.microsoft.com/office/word/2006/wordml" xmlns:wps="http://schemas.microsoft.com/office/word/2010/wordprocessingShape" mc:Ignorable="w14 w15 w16se w16cid wp14">
+<w:footnotes xmlns:wpc="http://schemas.microsoft.com/office/word/2010/wordprocessingCanvas" xmlns:cx="http://schemas.microsoft.com/office/drawing/2014/chartex" xmlns:cx1="http://schemas.microsoft.com/office/drawing/2015/9/8/chartex" xmlns:cx2="http://schemas.microsoft.com/office/drawing/2015/10/21/chartex" xmlns:cx3="http://schemas.microsoft.com/office/drawing/2016/5/9/chartex" xmlns:cx4="http://schemas.microsoft.com/office/drawing/2016/5/10/chartex" xmlns:cx5="http://schemas.microsoft.com/office/drawing/2016/5/11/chartex" xmlns:cx6="http://schemas.microsoft.com/office/drawing/2016/5/12/chartex" xmlns:cx7="http://schemas.microsoft.com/office/drawing/2016/5/13/chartex" xmlns:cx8="http://schemas.microsoft.com/office/drawing/2016/5/14/chartex" xmlns:mc="http://schemas.openxmlformats.org/markup-compatibility/2006" xmlns:aink="http://schemas.microsoft.com/office/drawing/2016/ink" xmlns:am3d="http://schemas.microsoft.com/office/drawing/2017/model3d" xmlns:o="urn:schemas-microsoft-com:office:office" xmlns:r="http://schemas.openxmlformats.org/officeDocument/2006/relationships" xmlns:m="http://schemas.openxmlformats.org/officeDocument/2006/math" xmlns:v="urn:schemas-microsoft-com:vml" xmlns:wp14="http://schemas.microsoft.com/office/word/2010/wordprocessingDrawing" xmlns:wp="http://schemas.openxmlformats.org/drawingml/2006/wordprocessingDrawing" xmlns:w10="urn:schemas-microsoft-com:office:word" xmlns:w="http://schemas.openxmlformats.org/wordprocessingml/2006/main" xmlns:w14="http://schemas.microsoft.com/office/word/2010/wordml" xmlns:w15="http://schemas.microsoft.com/office/word/2012/wordml" xmlns:w16cex="http://schemas.microsoft.com/office/word/2018/wordml/cex" xmlns:w16cid="http://schemas.microsoft.com/office/word/2016/wordml/cid" xmlns:w16="http://schemas.microsoft.com/office/word/2018/wordml" xmlns:w16se="http://schemas.microsoft.com/office/word/2015/wordml/symex" xmlns:wpg="http://schemas.microsoft.com/office/word/2010/wordprocessingGroup" xmlns:wpi="http://schemas.microsoft.com/office/word/2010/wordprocessingInk" xmlns:wne="http://schemas.microsoft.com/office/word/2006/wordml" xmlns:wps="http://schemas.microsoft.com/office/word/2010/wordprocessingShape" mc:Ignorable="w14 w15 w16se w16cid w16 w16cex wp14">
   <w:footnote w:type="separator" w:id="-1">
     <w:p>
       <w:r>
@@ -1183,7 +859,7 @@
 </file>
 
 <file path=word/header1.xml><?xml version="1.0" encoding="utf-8"?>
-<w:hdr xmlns:wpc="http://schemas.microsoft.com/office/word/2010/wordprocessingCanvas" xmlns:cx="http://schemas.microsoft.com/office/drawing/2014/chartex" xmlns:cx1="http://schemas.microsoft.com/office/drawing/2015/9/8/chartex" xmlns:cx2="http://schemas.microsoft.com/office/drawing/2015/10/21/chartex" xmlns:cx3="http://schemas.microsoft.com/office/drawing/2016/5/9/chartex" xmlns:cx4="http://schemas.microsoft.com/office/drawing/2016/5/10/chartex" xmlns:cx5="http://schemas.microsoft.com/office/drawing/2016/5/11/chartex" xmlns:cx6="http://schemas.microsoft.com/office/drawing/2016/5/12/chartex" xmlns:cx7="http://schemas.microsoft.com/office/drawing/2016/5/13/chartex" xmlns:cx8="http://schemas.microsoft.com/office/drawing/2016/5/14/chartex" xmlns:mc="http://schemas.openxmlformats.org/markup-compatibility/2006" xmlns:aink="http://schemas.microsoft.com/office/drawing/2016/ink" xmlns:am3d="http://schemas.microsoft.com/office/drawing/2017/model3d" xmlns:o="urn:schemas-microsoft-com:office:office" xmlns:r="http://schemas.openxmlformats.org/officeDocument/2006/relationships" xmlns:m="http://schemas.openxmlformats.org/officeDocument/2006/math" xmlns:v="urn:schemas-microsoft-com:vml" xmlns:wp14="http://schemas.microsoft.com/office/word/2010/wordprocessingDrawing" xmlns:wp="http://schemas.openxmlformats.org/drawingml/2006/wordprocessingDrawing" xmlns:w10="urn:schemas-microsoft-com:office:word" xmlns:w="http://schemas.openxmlformats.org/wordprocessingml/2006/main" xmlns:w14="http://schemas.microsoft.com/office/word/2010/wordml" xmlns:w15="http://schemas.microsoft.com/office/word/2012/wordml" xmlns:w16cid="http://schemas.microsoft.com/office/word/2016/wordml/cid" xmlns:w16se="http://schemas.microsoft.com/office/word/2015/wordml/symex" xmlns:wpg="http://schemas.microsoft.com/office/word/2010/wordprocessingGroup" xmlns:wpi="http://schemas.microsoft.com/office/word/2010/wordprocessingInk" xmlns:wne="http://schemas.microsoft.com/office/word/2006/wordml" xmlns:wps="http://schemas.microsoft.com/office/word/2010/wordprocessingShape" mc:Ignorable="w14 w15 w16se w16cid wp14">
+<w:hdr xmlns:wpc="http://schemas.microsoft.com/office/word/2010/wordprocessingCanvas" xmlns:cx="http://schemas.microsoft.com/office/drawing/2014/chartex" xmlns:cx1="http://schemas.microsoft.com/office/drawing/2015/9/8/chartex" xmlns:cx2="http://schemas.microsoft.com/office/drawing/2015/10/21/chartex" xmlns:cx3="http://schemas.microsoft.com/office/drawing/2016/5/9/chartex" xmlns:cx4="http://schemas.microsoft.com/office/drawing/2016/5/10/chartex" xmlns:cx5="http://schemas.microsoft.com/office/drawing/2016/5/11/chartex" xmlns:cx6="http://schemas.microsoft.com/office/drawing/2016/5/12/chartex" xmlns:cx7="http://schemas.microsoft.com/office/drawing/2016/5/13/chartex" xmlns:cx8="http://schemas.microsoft.com/office/drawing/2016/5/14/chartex" xmlns:mc="http://schemas.openxmlformats.org/markup-compatibility/2006" xmlns:aink="http://schemas.microsoft.com/office/drawing/2016/ink" xmlns:am3d="http://schemas.microsoft.com/office/drawing/2017/model3d" xmlns:o="urn:schemas-microsoft-com:office:office" xmlns:r="http://schemas.openxmlformats.org/officeDocument/2006/relationships" xmlns:m="http://schemas.openxmlformats.org/officeDocument/2006/math" xmlns:v="urn:schemas-microsoft-com:vml" xmlns:wp14="http://schemas.microsoft.com/office/word/2010/wordprocessingDrawing" xmlns:wp="http://schemas.openxmlformats.org/drawingml/2006/wordprocessingDrawing" xmlns:w10="urn:schemas-microsoft-com:office:word" xmlns:w="http://schemas.openxmlformats.org/wordprocessingml/2006/main" xmlns:w14="http://schemas.microsoft.com/office/word/2010/wordml" xmlns:w15="http://schemas.microsoft.com/office/word/2012/wordml" xmlns:w16cex="http://schemas.microsoft.com/office/word/2018/wordml/cex" xmlns:w16cid="http://schemas.microsoft.com/office/word/2016/wordml/cid" xmlns:w16="http://schemas.microsoft.com/office/word/2018/wordml" xmlns:w16se="http://schemas.microsoft.com/office/word/2015/wordml/symex" xmlns:wpg="http://schemas.microsoft.com/office/word/2010/wordprocessingGroup" xmlns:wpi="http://schemas.microsoft.com/office/word/2010/wordprocessingInk" xmlns:wne="http://schemas.microsoft.com/office/word/2006/wordml" xmlns:wps="http://schemas.microsoft.com/office/word/2010/wordprocessingShape" mc:Ignorable="w14 w15 w16se w16cid w16 w16cex wp14">
   <w:p>
     <w:pPr>
       <w:rPr>
@@ -1250,7 +926,7 @@
             </wp:anchor>
           </w:drawing>
         </mc:Choice>
-        <mc:Fallback xmlns:w16cex="http://schemas.microsoft.com/office/word/2018/wordml/cex" xmlns:w16="http://schemas.microsoft.com/office/word/2018/wordml">
+        <mc:Fallback>
           <w:pict>
             <v:line w14:anchorId="6485824F" id="Straight Connector 4" o:spid="_x0000_s1026" style="position:absolute;z-index:251660288;visibility:visible;mso-wrap-style:square;mso-width-percent:0;mso-height-percent:0;mso-wrap-distance-left:9pt;mso-wrap-distance-top:0;mso-wrap-distance-right:9pt;mso-wrap-distance-bottom:0;mso-position-horizontal:absolute;mso-position-horizontal-relative:text;mso-position-vertical:absolute;mso-position-vertical-relative:text;mso-width-percent:0;mso-height-percent:0;mso-width-relative:margin;mso-height-relative:margin" from="126.6pt,-12.6pt" to="126.6pt,48.6pt" o:gfxdata="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" strokecolor="#4579b8 [3044]"/>
           </w:pict>
@@ -1485,7 +1161,7 @@
 </file>
 
 <file path=word/numbering.xml><?xml version="1.0" encoding="utf-8"?>
-<w:numbering xmlns:wpc="http://schemas.microsoft.com/office/word/2010/wordprocessingCanvas" xmlns:cx="http://schemas.microsoft.com/office/drawing/2014/chartex" xmlns:cx1="http://schemas.microsoft.com/office/drawing/2015/9/8/chartex" xmlns:cx2="http://schemas.microsoft.com/office/drawing/2015/10/21/chartex" xmlns:cx3="http://schemas.microsoft.com/office/drawing/2016/5/9/chartex" xmlns:cx4="http://schemas.microsoft.com/office/drawing/2016/5/10/chartex" xmlns:cx5="http://schemas.microsoft.com/office/drawing/2016/5/11/chartex" xmlns:cx6="http://schemas.microsoft.com/office/drawing/2016/5/12/chartex" xmlns:cx7="http://schemas.microsoft.com/office/drawing/2016/5/13/chartex" xmlns:cx8="http://schemas.microsoft.com/office/drawing/2016/5/14/chartex" xmlns:mc="http://schemas.openxmlformats.org/markup-compatibility/2006" xmlns:aink="http://schemas.microsoft.com/office/drawing/2016/ink" xmlns:am3d="http://schemas.microsoft.com/office/drawing/2017/model3d" xmlns:o="urn:schemas-microsoft-com:office:office" xmlns:r="http://schemas.openxmlformats.org/officeDocument/2006/relationships" xmlns:m="http://schemas.openxmlformats.org/officeDocument/2006/math" xmlns:v="urn:schemas-microsoft-com:vml" xmlns:wp14="http://schemas.microsoft.com/office/word/2010/wordprocessingDrawing" xmlns:wp="http://schemas.openxmlformats.org/drawingml/2006/wordprocessingDrawing" xmlns:w10="urn:schemas-microsoft-com:office:word" xmlns:w="http://schemas.openxmlformats.org/wordprocessingml/2006/main" xmlns:w14="http://schemas.microsoft.com/office/word/2010/wordml" xmlns:w15="http://schemas.microsoft.com/office/word/2012/wordml" xmlns:w16cid="http://schemas.microsoft.com/office/word/2016/wordml/cid" xmlns:w16se="http://schemas.microsoft.com/office/word/2015/wordml/symex" xmlns:wpg="http://schemas.microsoft.com/office/word/2010/wordprocessingGroup" xmlns:wpi="http://schemas.microsoft.com/office/word/2010/wordprocessingInk" xmlns:wne="http://schemas.microsoft.com/office/word/2006/wordml" xmlns:wps="http://schemas.microsoft.com/office/word/2010/wordprocessingShape" mc:Ignorable="w14 w15 w16se w16cid wp14">
+<w:numbering xmlns:wpc="http://schemas.microsoft.com/office/word/2010/wordprocessingCanvas" xmlns:cx="http://schemas.microsoft.com/office/drawing/2014/chartex" xmlns:cx1="http://schemas.microsoft.com/office/drawing/2015/9/8/chartex" xmlns:cx2="http://schemas.microsoft.com/office/drawing/2015/10/21/chartex" xmlns:cx3="http://schemas.microsoft.com/office/drawing/2016/5/9/chartex" xmlns:cx4="http://schemas.microsoft.com/office/drawing/2016/5/10/chartex" xmlns:cx5="http://schemas.microsoft.com/office/drawing/2016/5/11/chartex" xmlns:cx6="http://schemas.microsoft.com/office/drawing/2016/5/12/chartex" xmlns:cx7="http://schemas.microsoft.com/office/drawing/2016/5/13/chartex" xmlns:cx8="http://schemas.microsoft.com/office/drawing/2016/5/14/chartex" xmlns:mc="http://schemas.openxmlformats.org/markup-compatibility/2006" xmlns:aink="http://schemas.microsoft.com/office/drawing/2016/ink" xmlns:am3d="http://schemas.microsoft.com/office/drawing/2017/model3d" xmlns:o="urn:schemas-microsoft-com:office:office" xmlns:r="http://schemas.openxmlformats.org/officeDocument/2006/relationships" xmlns:m="http://schemas.openxmlformats.org/officeDocument/2006/math" xmlns:v="urn:schemas-microsoft-com:vml" xmlns:wp14="http://schemas.microsoft.com/office/word/2010/wordprocessingDrawing" xmlns:wp="http://schemas.openxmlformats.org/drawingml/2006/wordprocessingDrawing" xmlns:w10="urn:schemas-microsoft-com:office:word" xmlns:w="http://schemas.openxmlformats.org/wordprocessingml/2006/main" xmlns:w14="http://schemas.microsoft.com/office/word/2010/wordml" xmlns:w15="http://schemas.microsoft.com/office/word/2012/wordml" xmlns:w16cex="http://schemas.microsoft.com/office/word/2018/wordml/cex" xmlns:w16cid="http://schemas.microsoft.com/office/word/2016/wordml/cid" xmlns:w16="http://schemas.microsoft.com/office/word/2018/wordml" xmlns:w16se="http://schemas.microsoft.com/office/word/2015/wordml/symex" xmlns:wpg="http://schemas.microsoft.com/office/word/2010/wordprocessingGroup" xmlns:wpi="http://schemas.microsoft.com/office/word/2010/wordprocessingInk" xmlns:wne="http://schemas.microsoft.com/office/word/2006/wordml" xmlns:wps="http://schemas.microsoft.com/office/word/2010/wordprocessingShape" mc:Ignorable="w14 w15 w16se w16cid w16 w16cex wp14">
   <w:abstractNum w:abstractNumId="0" w15:restartNumberingAfterBreak="0">
     <w:nsid w:val="18616E1D"/>
     <w:multiLevelType w:val="hybridMultilevel"/>
@@ -1605,16 +1281,8 @@
 </w:numbering>
 </file>
 
-<file path=word/people.xml><?xml version="1.0" encoding="utf-8"?>
-<w15:people xmlns:wpc="http://schemas.microsoft.com/office/word/2010/wordprocessingCanvas" xmlns:cx="http://schemas.microsoft.com/office/drawing/2014/chartex" xmlns:cx1="http://schemas.microsoft.com/office/drawing/2015/9/8/chartex" xmlns:cx2="http://schemas.microsoft.com/office/drawing/2015/10/21/chartex" xmlns:cx3="http://schemas.microsoft.com/office/drawing/2016/5/9/chartex" xmlns:cx4="http://schemas.microsoft.com/office/drawing/2016/5/10/chartex" xmlns:cx5="http://schemas.microsoft.com/office/drawing/2016/5/11/chartex" xmlns:cx6="http://schemas.microsoft.com/office/drawing/2016/5/12/chartex" xmlns:cx7="http://schemas.microsoft.com/office/drawing/2016/5/13/chartex" xmlns:cx8="http://schemas.microsoft.com/office/drawing/2016/5/14/chartex" xmlns:mc="http://schemas.openxmlformats.org/markup-compatibility/2006" xmlns:aink="http://schemas.microsoft.com/office/drawing/2016/ink" xmlns:am3d="http://schemas.microsoft.com/office/drawing/2017/model3d" xmlns:o="urn:schemas-microsoft-com:office:office" xmlns:r="http://schemas.openxmlformats.org/officeDocument/2006/relationships" xmlns:m="http://schemas.openxmlformats.org/officeDocument/2006/math" xmlns:v="urn:schemas-microsoft-com:vml" xmlns:wp14="http://schemas.microsoft.com/office/word/2010/wordprocessingDrawing" xmlns:wp="http://schemas.openxmlformats.org/drawingml/2006/wordprocessingDrawing" xmlns:w10="urn:schemas-microsoft-com:office:word" xmlns:w="http://schemas.openxmlformats.org/wordprocessingml/2006/main" xmlns:w14="http://schemas.microsoft.com/office/word/2010/wordml" xmlns:w15="http://schemas.microsoft.com/office/word/2012/wordml" xmlns:w16cid="http://schemas.microsoft.com/office/word/2016/wordml/cid" xmlns:w16se="http://schemas.microsoft.com/office/word/2015/wordml/symex" xmlns:wpg="http://schemas.microsoft.com/office/word/2010/wordprocessingGroup" xmlns:wpi="http://schemas.microsoft.com/office/word/2010/wordprocessingInk" xmlns:wne="http://schemas.microsoft.com/office/word/2006/wordml" xmlns:wps="http://schemas.microsoft.com/office/word/2010/wordprocessingShape" mc:Ignorable="w14 w15 w16se w16cid wp14">
-  <w15:person w15:author="Hyosub Kim">
-    <w15:presenceInfo w15:providerId="Windows Live" w15:userId="e29d31df84083a66"/>
-  </w15:person>
-</w15:people>
-</file>
-
 <file path=word/styles.xml><?xml version="1.0" encoding="utf-8"?>
-<w:styles xmlns:mc="http://schemas.openxmlformats.org/markup-compatibility/2006" xmlns:r="http://schemas.openxmlformats.org/officeDocument/2006/relationships" xmlns:w="http://schemas.openxmlformats.org/wordprocessingml/2006/main" xmlns:w14="http://schemas.microsoft.com/office/word/2010/wordml" xmlns:w15="http://schemas.microsoft.com/office/word/2012/wordml" xmlns:w16cid="http://schemas.microsoft.com/office/word/2016/wordml/cid" xmlns:w16se="http://schemas.microsoft.com/office/word/2015/wordml/symex" mc:Ignorable="w14 w15 w16se w16cid">
+<w:styles xmlns:mc="http://schemas.openxmlformats.org/markup-compatibility/2006" xmlns:r="http://schemas.openxmlformats.org/officeDocument/2006/relationships" xmlns:w="http://schemas.openxmlformats.org/wordprocessingml/2006/main" xmlns:w14="http://schemas.microsoft.com/office/word/2010/wordml" xmlns:w15="http://schemas.microsoft.com/office/word/2012/wordml" xmlns:w16cex="http://schemas.microsoft.com/office/word/2018/wordml/cex" xmlns:w16cid="http://schemas.microsoft.com/office/word/2016/wordml/cid" xmlns:w16="http://schemas.microsoft.com/office/word/2018/wordml" xmlns:w16se="http://schemas.microsoft.com/office/word/2015/wordml/symex" mc:Ignorable="w14 w15 w16se w16cid w16 w16cex">
   <w:docDefaults>
     <w:rPrDefault>
       <w:rPr>
@@ -1624,7 +1292,7 @@
     </w:rPrDefault>
     <w:pPrDefault/>
   </w:docDefaults>
-  <w:latentStyles w:defLockedState="0" w:defUIPriority="0" w:defSemiHidden="0" w:defUnhideWhenUsed="0" w:defQFormat="0" w:count="375">
+  <w:latentStyles w:defLockedState="0" w:defUIPriority="0" w:defSemiHidden="0" w:defUnhideWhenUsed="0" w:defQFormat="0" w:count="376">
     <w:lsdException w:name="Normal" w:qFormat="1"/>
     <w:lsdException w:name="heading 1" w:qFormat="1"/>
     <w:lsdException w:name="heading 2" w:semiHidden="1" w:unhideWhenUsed="1" w:qFormat="1"/>
@@ -1724,7 +1392,6 @@
     <w:lsdException w:name="HTML Sample" w:semiHidden="1" w:unhideWhenUsed="1"/>
     <w:lsdException w:name="HTML Typewriter" w:semiHidden="1" w:unhideWhenUsed="1"/>
     <w:lsdException w:name="HTML Variable" w:semiHidden="1" w:unhideWhenUsed="1"/>
-    <w:lsdException w:name="Normal Table" w:semiHidden="1" w:unhideWhenUsed="1"/>
     <w:lsdException w:name="annotation subject" w:semiHidden="1" w:unhideWhenUsed="1"/>
     <w:lsdException w:name="No List" w:semiHidden="1" w:unhideWhenUsed="1"/>
     <w:lsdException w:name="Outline List 1" w:semiHidden="1" w:unhideWhenUsed="1"/>
@@ -1771,9 +1438,7 @@
     <w:lsdException w:name="Table Subtle 2" w:semiHidden="1" w:unhideWhenUsed="1"/>
     <w:lsdException w:name="Table Web 1" w:semiHidden="1" w:unhideWhenUsed="1"/>
     <w:lsdException w:name="Table Web 2" w:semiHidden="1" w:unhideWhenUsed="1"/>
-    <w:lsdException w:name="Table Web 3" w:semiHidden="1" w:unhideWhenUsed="1"/>
     <w:lsdException w:name="Balloon Text" w:semiHidden="1" w:unhideWhenUsed="1"/>
-    <w:lsdException w:name="Table Theme" w:semiHidden="1" w:unhideWhenUsed="1"/>
     <w:lsdException w:name="Placeholder Text" w:semiHidden="1" w:uiPriority="99"/>
     <w:lsdException w:name="No Spacing" w:uiPriority="1" w:qFormat="1"/>
     <w:lsdException w:name="Light Shading" w:uiPriority="60"/>
@@ -1993,6 +1658,7 @@
     <w:lsdException w:name="Smart Hyperlink" w:semiHidden="1" w:uiPriority="99" w:unhideWhenUsed="1"/>
     <w:lsdException w:name="Hashtag" w:semiHidden="1" w:uiPriority="99" w:unhideWhenUsed="1"/>
     <w:lsdException w:name="Unresolved Mention" w:semiHidden="1" w:uiPriority="99" w:unhideWhenUsed="1"/>
+    <w:lsdException w:name="Smart Link" w:semiHidden="1" w:uiPriority="99" w:unhideWhenUsed="1"/>
   </w:latentStyles>
   <w:style w:type="paragraph" w:default="1" w:styleId="Normal">
     <w:name w:val="Normal"/>

</xml_diff>

<commit_message>
minor S1 fig change, manuscript and response adjustments
</commit_message>
<xml_diff>
--- a/Writing/P1S2/UDPV_RR_coverletter_s2.docx
+++ b/Writing/P1S2/UDPV_RR_coverletter_s2.docx
@@ -195,7 +195,27 @@
           <w:sz w:val="22"/>
           <w:szCs w:val="22"/>
         </w:rPr>
-        <w:t xml:space="preserve">Dear Dr. </w:t>
+        <w:t xml:space="preserve">Dear </w:t>
+      </w:r>
+      <w:proofErr w:type="gramStart"/>
+      <w:r>
+        <w:rPr>
+          <w:rFonts w:ascii="Arial" w:hAnsi="Arial" w:cs="Arial"/>
+          <w:iCs/>
+          <w:sz w:val="22"/>
+          <w:szCs w:val="22"/>
+        </w:rPr>
+        <w:t>Dr.</w:t>
+      </w:r>
+      <w:proofErr w:type="gramEnd"/>
+      <w:r>
+        <w:rPr>
+          <w:rFonts w:ascii="Arial" w:hAnsi="Arial" w:cs="Arial"/>
+          <w:iCs/>
+          <w:sz w:val="22"/>
+          <w:szCs w:val="22"/>
+        </w:rPr>
+        <w:t xml:space="preserve"> </w:t>
       </w:r>
       <w:proofErr w:type="spellStart"/>
       <w:r>
@@ -464,7 +484,100 @@
           <w:sz w:val="22"/>
           <w:szCs w:val="22"/>
         </w:rPr>
-        <w:t xml:space="preserve"> pilot data figure</w:t>
+        <w:t xml:space="preserve"> </w:t>
+      </w:r>
+      <w:ins w:id="0" w:author="Jonathan Wood" w:date="2020-09-01T10:44:00Z">
+        <w:r>
+          <w:rPr>
+            <w:rFonts w:ascii="Arial" w:hAnsi="Arial" w:cs="Arial"/>
+            <w:iCs/>
+            <w:sz w:val="22"/>
+            <w:szCs w:val="22"/>
+          </w:rPr>
+          <w:t>P</w:t>
+        </w:r>
+      </w:ins>
+      <w:del w:id="1" w:author="Jonathan Wood" w:date="2020-09-01T10:44:00Z">
+        <w:r>
+          <w:rPr>
+            <w:rFonts w:ascii="Arial" w:hAnsi="Arial" w:cs="Arial"/>
+            <w:iCs/>
+            <w:sz w:val="22"/>
+            <w:szCs w:val="22"/>
+          </w:rPr>
+          <w:delText>p</w:delText>
+        </w:r>
+      </w:del>
+      <w:r>
+        <w:rPr>
+          <w:rFonts w:ascii="Arial" w:hAnsi="Arial" w:cs="Arial"/>
+          <w:iCs/>
+          <w:sz w:val="22"/>
+          <w:szCs w:val="22"/>
+        </w:rPr>
+        <w:t xml:space="preserve">ilot </w:t>
+      </w:r>
+      <w:ins w:id="2" w:author="Jonathan Wood" w:date="2020-09-01T10:44:00Z">
+        <w:r>
+          <w:rPr>
+            <w:rFonts w:ascii="Arial" w:hAnsi="Arial" w:cs="Arial"/>
+            <w:iCs/>
+            <w:sz w:val="22"/>
+            <w:szCs w:val="22"/>
+          </w:rPr>
+          <w:t>D</w:t>
+        </w:r>
+      </w:ins>
+      <w:del w:id="3" w:author="Jonathan Wood" w:date="2020-09-01T10:44:00Z">
+        <w:r>
+          <w:rPr>
+            <w:rFonts w:ascii="Arial" w:hAnsi="Arial" w:cs="Arial"/>
+            <w:iCs/>
+            <w:sz w:val="22"/>
+            <w:szCs w:val="22"/>
+          </w:rPr>
+          <w:delText>d</w:delText>
+        </w:r>
+      </w:del>
+      <w:r>
+        <w:rPr>
+          <w:rFonts w:ascii="Arial" w:hAnsi="Arial" w:cs="Arial"/>
+          <w:iCs/>
+          <w:sz w:val="22"/>
+          <w:szCs w:val="22"/>
+        </w:rPr>
+        <w:t xml:space="preserve">ata </w:t>
+      </w:r>
+      <w:ins w:id="4" w:author="Jonathan Wood" w:date="2020-09-01T10:44:00Z">
+        <w:r>
+          <w:rPr>
+            <w:rFonts w:ascii="Arial" w:hAnsi="Arial" w:cs="Arial"/>
+            <w:iCs/>
+            <w:sz w:val="22"/>
+            <w:szCs w:val="22"/>
+          </w:rPr>
+          <w:t>F</w:t>
+        </w:r>
+      </w:ins>
+      <w:del w:id="5" w:author="Jonathan Wood" w:date="2020-09-01T10:44:00Z">
+        <w:r>
+          <w:rPr>
+            <w:rFonts w:ascii="Arial" w:hAnsi="Arial" w:cs="Arial"/>
+            <w:iCs/>
+            <w:sz w:val="22"/>
+            <w:szCs w:val="22"/>
+          </w:rPr>
+          <w:delText>f</w:delText>
+        </w:r>
+      </w:del>
+      <w:r>
+        <w:rPr>
+          <w:rFonts w:ascii="Arial" w:hAnsi="Arial" w:cs="Arial"/>
+          <w:iCs/>
+          <w:sz w:val="22"/>
+          <w:szCs w:val="22"/>
+        </w:rPr>
+        <w:t>igure</w:t>
       </w:r>
       <w:r>
         <w:rPr>
@@ -491,16 +604,171 @@
           <w:sz w:val="22"/>
           <w:szCs w:val="22"/>
         </w:rPr>
-        <w:t>In our new pilot data figure, w</w:t>
-      </w:r>
-      <w:r>
-        <w:rPr>
-          <w:rFonts w:ascii="Arial" w:hAnsi="Arial" w:cs="Arial"/>
-          <w:iCs/>
-          <w:sz w:val="22"/>
-          <w:szCs w:val="22"/>
-        </w:rPr>
-        <w:t xml:space="preserve">e added stride by stride data for each participant as well as aftereffect predictions for each pilot subject. We have </w:t>
+        <w:t xml:space="preserve">In our new </w:t>
+      </w:r>
+      <w:del w:id="6" w:author="Jonathan Wood" w:date="2020-09-01T10:44:00Z">
+        <w:r>
+          <w:rPr>
+            <w:rFonts w:ascii="Arial" w:hAnsi="Arial" w:cs="Arial"/>
+            <w:iCs/>
+            <w:sz w:val="22"/>
+            <w:szCs w:val="22"/>
+          </w:rPr>
+          <w:delText>p</w:delText>
+        </w:r>
+      </w:del>
+      <w:ins w:id="7" w:author="Jonathan Wood" w:date="2020-09-01T10:44:00Z">
+        <w:r>
+          <w:rPr>
+            <w:rFonts w:ascii="Arial" w:hAnsi="Arial" w:cs="Arial"/>
+            <w:iCs/>
+            <w:sz w:val="22"/>
+            <w:szCs w:val="22"/>
+          </w:rPr>
+          <w:t>P</w:t>
+        </w:r>
+      </w:ins>
+      <w:r>
+        <w:rPr>
+          <w:rFonts w:ascii="Arial" w:hAnsi="Arial" w:cs="Arial"/>
+          <w:iCs/>
+          <w:sz w:val="22"/>
+          <w:szCs w:val="22"/>
+        </w:rPr>
+        <w:t xml:space="preserve">ilot </w:t>
+      </w:r>
+      <w:ins w:id="8" w:author="Jonathan Wood" w:date="2020-09-01T10:44:00Z">
+        <w:r>
+          <w:rPr>
+            <w:rFonts w:ascii="Arial" w:hAnsi="Arial" w:cs="Arial"/>
+            <w:iCs/>
+            <w:sz w:val="22"/>
+            <w:szCs w:val="22"/>
+          </w:rPr>
+          <w:t>D</w:t>
+        </w:r>
+      </w:ins>
+      <w:del w:id="9" w:author="Jonathan Wood" w:date="2020-09-01T10:44:00Z">
+        <w:r>
+          <w:rPr>
+            <w:rFonts w:ascii="Arial" w:hAnsi="Arial" w:cs="Arial"/>
+            <w:iCs/>
+            <w:sz w:val="22"/>
+            <w:szCs w:val="22"/>
+          </w:rPr>
+          <w:delText>d</w:delText>
+        </w:r>
+      </w:del>
+      <w:r>
+        <w:rPr>
+          <w:rFonts w:ascii="Arial" w:hAnsi="Arial" w:cs="Arial"/>
+          <w:iCs/>
+          <w:sz w:val="22"/>
+          <w:szCs w:val="22"/>
+        </w:rPr>
+        <w:t xml:space="preserve">ata </w:t>
+      </w:r>
+      <w:ins w:id="10" w:author="Jonathan Wood" w:date="2020-09-01T10:45:00Z">
+        <w:r>
+          <w:rPr>
+            <w:rFonts w:ascii="Arial" w:hAnsi="Arial" w:cs="Arial"/>
+            <w:iCs/>
+            <w:sz w:val="22"/>
+            <w:szCs w:val="22"/>
+          </w:rPr>
+          <w:t>F</w:t>
+        </w:r>
+      </w:ins>
+      <w:del w:id="11" w:author="Jonathan Wood" w:date="2020-09-01T10:45:00Z">
+        <w:r>
+          <w:rPr>
+            <w:rFonts w:ascii="Arial" w:hAnsi="Arial" w:cs="Arial"/>
+            <w:iCs/>
+            <w:sz w:val="22"/>
+            <w:szCs w:val="22"/>
+          </w:rPr>
+          <w:delText>f</w:delText>
+        </w:r>
+      </w:del>
+      <w:r>
+        <w:rPr>
+          <w:rFonts w:ascii="Arial" w:hAnsi="Arial" w:cs="Arial"/>
+          <w:iCs/>
+          <w:sz w:val="22"/>
+          <w:szCs w:val="22"/>
+        </w:rPr>
+        <w:t>igure, w</w:t>
+      </w:r>
+      <w:r>
+        <w:rPr>
+          <w:rFonts w:ascii="Arial" w:hAnsi="Arial" w:cs="Arial"/>
+          <w:iCs/>
+          <w:sz w:val="22"/>
+          <w:szCs w:val="22"/>
+        </w:rPr>
+        <w:t>e added stride</w:t>
+      </w:r>
+      <w:ins w:id="12" w:author="Jonathan Wood" w:date="2020-09-01T10:21:00Z">
+        <w:r>
+          <w:rPr>
+            <w:rFonts w:ascii="Arial" w:hAnsi="Arial" w:cs="Arial"/>
+            <w:iCs/>
+            <w:sz w:val="22"/>
+            <w:szCs w:val="22"/>
+          </w:rPr>
+          <w:t>-</w:t>
+        </w:r>
+      </w:ins>
+      <w:del w:id="13" w:author="Jonathan Wood" w:date="2020-09-01T10:21:00Z">
+        <w:r>
+          <w:rPr>
+            <w:rFonts w:ascii="Arial" w:hAnsi="Arial" w:cs="Arial"/>
+            <w:iCs/>
+            <w:sz w:val="22"/>
+            <w:szCs w:val="22"/>
+          </w:rPr>
+          <w:delText xml:space="preserve"> </w:delText>
+        </w:r>
+      </w:del>
+      <w:r>
+        <w:rPr>
+          <w:rFonts w:ascii="Arial" w:hAnsi="Arial" w:cs="Arial"/>
+          <w:iCs/>
+          <w:sz w:val="22"/>
+          <w:szCs w:val="22"/>
+        </w:rPr>
+        <w:t>by</w:t>
+      </w:r>
+      <w:ins w:id="14" w:author="Jonathan Wood" w:date="2020-09-01T10:21:00Z">
+        <w:r>
+          <w:rPr>
+            <w:rFonts w:ascii="Arial" w:hAnsi="Arial" w:cs="Arial"/>
+            <w:iCs/>
+            <w:sz w:val="22"/>
+            <w:szCs w:val="22"/>
+          </w:rPr>
+          <w:t>-</w:t>
+        </w:r>
+      </w:ins>
+      <w:del w:id="15" w:author="Jonathan Wood" w:date="2020-09-01T10:21:00Z">
+        <w:r>
+          <w:rPr>
+            <w:rFonts w:ascii="Arial" w:hAnsi="Arial" w:cs="Arial"/>
+            <w:iCs/>
+            <w:sz w:val="22"/>
+            <w:szCs w:val="22"/>
+          </w:rPr>
+          <w:delText xml:space="preserve"> </w:delText>
+        </w:r>
+      </w:del>
+      <w:r>
+        <w:rPr>
+          <w:rFonts w:ascii="Arial" w:hAnsi="Arial" w:cs="Arial"/>
+          <w:iCs/>
+          <w:sz w:val="22"/>
+          <w:szCs w:val="22"/>
+        </w:rPr>
+        <w:t xml:space="preserve">stride data for each participant as well as aftereffect predictions for each pilot subject. We have </w:t>
       </w:r>
       <w:r>
         <w:rPr>
@@ -518,7 +786,109 @@
           <w:sz w:val="22"/>
           <w:szCs w:val="22"/>
         </w:rPr>
-        <w:t xml:space="preserve">added a supplemental figure in the body of our responses to reviewers which includes model fits to each of these pilot subjects and the distinct predictions </w:t>
+        <w:t>added</w:t>
+      </w:r>
+      <w:del w:id="16" w:author="Jonathan Wood" w:date="2020-09-01T10:45:00Z">
+        <w:r>
+          <w:rPr>
+            <w:rFonts w:ascii="Arial" w:hAnsi="Arial" w:cs="Arial"/>
+            <w:iCs/>
+            <w:sz w:val="22"/>
+            <w:szCs w:val="22"/>
+          </w:rPr>
+          <w:delText xml:space="preserve"> a</w:delText>
+        </w:r>
+      </w:del>
+      <w:r>
+        <w:rPr>
+          <w:rFonts w:ascii="Arial" w:hAnsi="Arial" w:cs="Arial"/>
+          <w:iCs/>
+          <w:sz w:val="22"/>
+          <w:szCs w:val="22"/>
+        </w:rPr>
+        <w:t xml:space="preserve"> </w:t>
+      </w:r>
+      <w:ins w:id="17" w:author="Jonathan Wood" w:date="2020-09-01T10:45:00Z">
+        <w:r>
+          <w:rPr>
+            <w:rFonts w:ascii="Arial" w:hAnsi="Arial" w:cs="Arial"/>
+            <w:iCs/>
+            <w:sz w:val="22"/>
+            <w:szCs w:val="22"/>
+          </w:rPr>
+          <w:t>S</w:t>
+        </w:r>
+      </w:ins>
+      <w:del w:id="18" w:author="Jonathan Wood" w:date="2020-09-01T10:45:00Z">
+        <w:r>
+          <w:rPr>
+            <w:rFonts w:ascii="Arial" w:hAnsi="Arial" w:cs="Arial"/>
+            <w:iCs/>
+            <w:sz w:val="22"/>
+            <w:szCs w:val="22"/>
+          </w:rPr>
+          <w:delText>s</w:delText>
+        </w:r>
+      </w:del>
+      <w:r>
+        <w:rPr>
+          <w:rFonts w:ascii="Arial" w:hAnsi="Arial" w:cs="Arial"/>
+          <w:iCs/>
+          <w:sz w:val="22"/>
+          <w:szCs w:val="22"/>
+        </w:rPr>
+        <w:t xml:space="preserve">upplemental </w:t>
+      </w:r>
+      <w:ins w:id="19" w:author="Jonathan Wood" w:date="2020-09-01T10:45:00Z">
+        <w:r>
+          <w:rPr>
+            <w:rFonts w:ascii="Arial" w:hAnsi="Arial" w:cs="Arial"/>
+            <w:iCs/>
+            <w:sz w:val="22"/>
+            <w:szCs w:val="22"/>
+          </w:rPr>
+          <w:t>F</w:t>
+        </w:r>
+      </w:ins>
+      <w:del w:id="20" w:author="Jonathan Wood" w:date="2020-09-01T10:45:00Z">
+        <w:r>
+          <w:rPr>
+            <w:rFonts w:ascii="Arial" w:hAnsi="Arial" w:cs="Arial"/>
+            <w:iCs/>
+            <w:sz w:val="22"/>
+            <w:szCs w:val="22"/>
+          </w:rPr>
+          <w:delText>f</w:delText>
+        </w:r>
+      </w:del>
+      <w:r>
+        <w:rPr>
+          <w:rFonts w:ascii="Arial" w:hAnsi="Arial" w:cs="Arial"/>
+          <w:iCs/>
+          <w:sz w:val="22"/>
+          <w:szCs w:val="22"/>
+        </w:rPr>
+        <w:t>igure</w:t>
+      </w:r>
+      <w:ins w:id="21" w:author="Jonathan Wood" w:date="2020-09-01T10:45:00Z">
+        <w:r>
+          <w:rPr>
+            <w:rFonts w:ascii="Arial" w:hAnsi="Arial" w:cs="Arial"/>
+            <w:iCs/>
+            <w:sz w:val="22"/>
+            <w:szCs w:val="22"/>
+          </w:rPr>
+          <w:t xml:space="preserve"> 1</w:t>
+        </w:r>
+      </w:ins>
+      <w:r>
+        <w:rPr>
+          <w:rFonts w:ascii="Arial" w:hAnsi="Arial" w:cs="Arial"/>
+          <w:iCs/>
+          <w:sz w:val="22"/>
+          <w:szCs w:val="22"/>
+        </w:rPr>
+        <w:t xml:space="preserve"> in the body of our responses to reviewers which includes model fits to each of these pilot subjects and the distinct predictions </w:t>
       </w:r>
       <w:r>
         <w:rPr>
@@ -806,7 +1176,27 @@
           <w:sz w:val="22"/>
           <w:szCs w:val="22"/>
         </w:rPr>
-        <w:t>nne Morton and Hyosub Kim</w:t>
+        <w:t xml:space="preserve">nne Morton and </w:t>
+      </w:r>
+      <w:proofErr w:type="spellStart"/>
+      <w:r>
+        <w:rPr>
+          <w:rFonts w:ascii="Arial" w:hAnsi="Arial" w:cs="Arial"/>
+          <w:iCs/>
+          <w:sz w:val="22"/>
+          <w:szCs w:val="22"/>
+        </w:rPr>
+        <w:t>Hyosub</w:t>
+      </w:r>
+      <w:proofErr w:type="spellEnd"/>
+      <w:r>
+        <w:rPr>
+          <w:rFonts w:ascii="Arial" w:hAnsi="Arial" w:cs="Arial"/>
+          <w:iCs/>
+          <w:sz w:val="22"/>
+          <w:szCs w:val="22"/>
+        </w:rPr>
+        <w:t xml:space="preserve"> Kim</w:t>
       </w:r>
     </w:p>
     <w:sectPr>
@@ -1279,6 +1669,14 @@
     <w:abstractNumId w:val="0"/>
   </w:num>
 </w:numbering>
+</file>
+
+<file path=word/people.xml><?xml version="1.0" encoding="utf-8"?>
+<w15:people xmlns:wpc="http://schemas.microsoft.com/office/word/2010/wordprocessingCanvas" xmlns:cx="http://schemas.microsoft.com/office/drawing/2014/chartex" xmlns:cx1="http://schemas.microsoft.com/office/drawing/2015/9/8/chartex" xmlns:cx2="http://schemas.microsoft.com/office/drawing/2015/10/21/chartex" xmlns:cx3="http://schemas.microsoft.com/office/drawing/2016/5/9/chartex" xmlns:cx4="http://schemas.microsoft.com/office/drawing/2016/5/10/chartex" xmlns:cx5="http://schemas.microsoft.com/office/drawing/2016/5/11/chartex" xmlns:cx6="http://schemas.microsoft.com/office/drawing/2016/5/12/chartex" xmlns:cx7="http://schemas.microsoft.com/office/drawing/2016/5/13/chartex" xmlns:cx8="http://schemas.microsoft.com/office/drawing/2016/5/14/chartex" xmlns:mc="http://schemas.openxmlformats.org/markup-compatibility/2006" xmlns:aink="http://schemas.microsoft.com/office/drawing/2016/ink" xmlns:am3d="http://schemas.microsoft.com/office/drawing/2017/model3d" xmlns:o="urn:schemas-microsoft-com:office:office" xmlns:r="http://schemas.openxmlformats.org/officeDocument/2006/relationships" xmlns:m="http://schemas.openxmlformats.org/officeDocument/2006/math" xmlns:v="urn:schemas-microsoft-com:vml" xmlns:wp14="http://schemas.microsoft.com/office/word/2010/wordprocessingDrawing" xmlns:wp="http://schemas.openxmlformats.org/drawingml/2006/wordprocessingDrawing" xmlns:w10="urn:schemas-microsoft-com:office:word" xmlns:w="http://schemas.openxmlformats.org/wordprocessingml/2006/main" xmlns:w14="http://schemas.microsoft.com/office/word/2010/wordml" xmlns:w15="http://schemas.microsoft.com/office/word/2012/wordml" xmlns:w16cex="http://schemas.microsoft.com/office/word/2018/wordml/cex" xmlns:w16cid="http://schemas.microsoft.com/office/word/2016/wordml/cid" xmlns:w16="http://schemas.microsoft.com/office/word/2018/wordml" xmlns:w16se="http://schemas.microsoft.com/office/word/2015/wordml/symex" xmlns:wpg="http://schemas.microsoft.com/office/word/2010/wordprocessingGroup" xmlns:wpi="http://schemas.microsoft.com/office/word/2010/wordprocessingInk" xmlns:wne="http://schemas.microsoft.com/office/word/2006/wordml" xmlns:wps="http://schemas.microsoft.com/office/word/2010/wordprocessingShape" mc:Ignorable="w14 w15 w16se w16cid w16 w16cex wp14">
+  <w15:person w15:author="Jonathan Wood">
+    <w15:presenceInfo w15:providerId="Windows Live" w15:userId="347fa1a50d2d183f"/>
+  </w15:person>
+</w15:people>
 </file>
 
 <file path=word/styles.xml><?xml version="1.0" encoding="utf-8"?>
@@ -1392,6 +1790,7 @@
     <w:lsdException w:name="HTML Sample" w:semiHidden="1" w:unhideWhenUsed="1"/>
     <w:lsdException w:name="HTML Typewriter" w:semiHidden="1" w:unhideWhenUsed="1"/>
     <w:lsdException w:name="HTML Variable" w:semiHidden="1" w:unhideWhenUsed="1"/>
+    <w:lsdException w:name="Normal Table" w:semiHidden="1" w:unhideWhenUsed="1"/>
     <w:lsdException w:name="annotation subject" w:semiHidden="1" w:unhideWhenUsed="1"/>
     <w:lsdException w:name="No List" w:semiHidden="1" w:unhideWhenUsed="1"/>
     <w:lsdException w:name="Outline List 1" w:semiHidden="1" w:unhideWhenUsed="1"/>
@@ -1438,7 +1837,9 @@
     <w:lsdException w:name="Table Subtle 2" w:semiHidden="1" w:unhideWhenUsed="1"/>
     <w:lsdException w:name="Table Web 1" w:semiHidden="1" w:unhideWhenUsed="1"/>
     <w:lsdException w:name="Table Web 2" w:semiHidden="1" w:unhideWhenUsed="1"/>
+    <w:lsdException w:name="Table Web 3" w:semiHidden="1" w:unhideWhenUsed="1"/>
     <w:lsdException w:name="Balloon Text" w:semiHidden="1" w:unhideWhenUsed="1"/>
+    <w:lsdException w:name="Table Theme" w:semiHidden="1" w:unhideWhenUsed="1"/>
     <w:lsdException w:name="Placeholder Text" w:semiHidden="1" w:uiPriority="99"/>
     <w:lsdException w:name="No Spacing" w:uiPriority="1" w:qFormat="1"/>
     <w:lsdException w:name="Light Shading" w:uiPriority="60"/>

</xml_diff>

<commit_message>
JWs finalized P1S2 changes
</commit_message>
<xml_diff>
--- a/Writing/P1S2/UDPV_RR_coverletter_s2.docx
+++ b/Writing/P1S2/UDPV_RR_coverletter_s2.docx
@@ -1,6 +1,6 @@
 
 <file path=word/document.xml><?xml version="1.0" encoding="utf-8"?>
-<w:document xmlns:wpc="http://schemas.microsoft.com/office/word/2010/wordprocessingCanvas" xmlns:cx="http://schemas.microsoft.com/office/drawing/2014/chartex" xmlns:cx1="http://schemas.microsoft.com/office/drawing/2015/9/8/chartex" xmlns:cx2="http://schemas.microsoft.com/office/drawing/2015/10/21/chartex" xmlns:cx3="http://schemas.microsoft.com/office/drawing/2016/5/9/chartex" xmlns:cx4="http://schemas.microsoft.com/office/drawing/2016/5/10/chartex" xmlns:cx5="http://schemas.microsoft.com/office/drawing/2016/5/11/chartex" xmlns:cx6="http://schemas.microsoft.com/office/drawing/2016/5/12/chartex" xmlns:cx7="http://schemas.microsoft.com/office/drawing/2016/5/13/chartex" xmlns:cx8="http://schemas.microsoft.com/office/drawing/2016/5/14/chartex" xmlns:mc="http://schemas.openxmlformats.org/markup-compatibility/2006" xmlns:aink="http://schemas.microsoft.com/office/drawing/2016/ink" xmlns:am3d="http://schemas.microsoft.com/office/drawing/2017/model3d" xmlns:o="urn:schemas-microsoft-com:office:office" xmlns:r="http://schemas.openxmlformats.org/officeDocument/2006/relationships" xmlns:m="http://schemas.openxmlformats.org/officeDocument/2006/math" xmlns:v="urn:schemas-microsoft-com:vml" xmlns:wp14="http://schemas.microsoft.com/office/word/2010/wordprocessingDrawing" xmlns:wp="http://schemas.openxmlformats.org/drawingml/2006/wordprocessingDrawing" xmlns:w10="urn:schemas-microsoft-com:office:word" xmlns:w="http://schemas.openxmlformats.org/wordprocessingml/2006/main" xmlns:w14="http://schemas.microsoft.com/office/word/2010/wordml" xmlns:w15="http://schemas.microsoft.com/office/word/2012/wordml" xmlns:w16cid="http://schemas.microsoft.com/office/word/2016/wordml/cid" xmlns:w16se="http://schemas.microsoft.com/office/word/2015/wordml/symex" xmlns:wpg="http://schemas.microsoft.com/office/word/2010/wordprocessingGroup" xmlns:wpi="http://schemas.microsoft.com/office/word/2010/wordprocessingInk" xmlns:wne="http://schemas.microsoft.com/office/word/2006/wordml" xmlns:wps="http://schemas.microsoft.com/office/word/2010/wordprocessingShape" mc:Ignorable="w14 w15 w16se w16cid wp14">
+<w:document xmlns:wpc="http://schemas.microsoft.com/office/word/2010/wordprocessingCanvas" xmlns:cx="http://schemas.microsoft.com/office/drawing/2014/chartex" xmlns:cx1="http://schemas.microsoft.com/office/drawing/2015/9/8/chartex" xmlns:cx2="http://schemas.microsoft.com/office/drawing/2015/10/21/chartex" xmlns:cx3="http://schemas.microsoft.com/office/drawing/2016/5/9/chartex" xmlns:cx4="http://schemas.microsoft.com/office/drawing/2016/5/10/chartex" xmlns:cx5="http://schemas.microsoft.com/office/drawing/2016/5/11/chartex" xmlns:cx6="http://schemas.microsoft.com/office/drawing/2016/5/12/chartex" xmlns:cx7="http://schemas.microsoft.com/office/drawing/2016/5/13/chartex" xmlns:cx8="http://schemas.microsoft.com/office/drawing/2016/5/14/chartex" xmlns:mc="http://schemas.openxmlformats.org/markup-compatibility/2006" xmlns:aink="http://schemas.microsoft.com/office/drawing/2016/ink" xmlns:am3d="http://schemas.microsoft.com/office/drawing/2017/model3d" xmlns:o="urn:schemas-microsoft-com:office:office" xmlns:r="http://schemas.openxmlformats.org/officeDocument/2006/relationships" xmlns:m="http://schemas.openxmlformats.org/officeDocument/2006/math" xmlns:v="urn:schemas-microsoft-com:vml" xmlns:wp14="http://schemas.microsoft.com/office/word/2010/wordprocessingDrawing" xmlns:wp="http://schemas.openxmlformats.org/drawingml/2006/wordprocessingDrawing" xmlns:w10="urn:schemas-microsoft-com:office:word" xmlns:w="http://schemas.openxmlformats.org/wordprocessingml/2006/main" xmlns:w14="http://schemas.microsoft.com/office/word/2010/wordml" xmlns:w15="http://schemas.microsoft.com/office/word/2012/wordml" xmlns:w16cex="http://schemas.microsoft.com/office/word/2018/wordml/cex" xmlns:w16cid="http://schemas.microsoft.com/office/word/2016/wordml/cid" xmlns:w16="http://schemas.microsoft.com/office/word/2018/wordml" xmlns:w16se="http://schemas.microsoft.com/office/word/2015/wordml/symex" xmlns:wpg="http://schemas.microsoft.com/office/word/2010/wordprocessingGroup" xmlns:wpi="http://schemas.microsoft.com/office/word/2010/wordprocessingInk" xmlns:wne="http://schemas.microsoft.com/office/word/2006/wordml" xmlns:wps="http://schemas.microsoft.com/office/word/2010/wordprocessingShape" mc:Ignorable="w14 w15 w16se w16cid w16 w16cex wp14">
   <w:body>
     <w:p>
       <w:pPr>
@@ -176,6 +176,17 @@
           <w:szCs w:val="22"/>
         </w:rPr>
       </w:pPr>
+    </w:p>
+    <w:p>
+      <w:pPr>
+        <w:jc w:val="both"/>
+        <w:rPr>
+          <w:rFonts w:ascii="Arial" w:hAnsi="Arial" w:cs="Arial"/>
+          <w:iCs/>
+          <w:sz w:val="22"/>
+          <w:szCs w:val="22"/>
+        </w:rPr>
+      </w:pPr>
       <w:r>
         <w:rPr>
           <w:rFonts w:ascii="Arial" w:hAnsi="Arial" w:cs="Arial"/>
@@ -227,6 +238,83 @@
           <w:szCs w:val="22"/>
         </w:rPr>
       </w:pPr>
+      <w:r>
+        <w:rPr>
+          <w:rFonts w:ascii="Arial" w:hAnsi="Arial" w:cs="Arial"/>
+          <w:iCs/>
+          <w:sz w:val="22"/>
+          <w:szCs w:val="22"/>
+        </w:rPr>
+        <w:t xml:space="preserve">We are submitting </w:t>
+      </w:r>
+      <w:r>
+        <w:rPr>
+          <w:rFonts w:ascii="Arial" w:hAnsi="Arial" w:cs="Arial"/>
+          <w:iCs/>
+          <w:sz w:val="22"/>
+          <w:szCs w:val="22"/>
+        </w:rPr>
+        <w:t xml:space="preserve">a revised version of manuscript </w:t>
+      </w:r>
+      <w:r>
+        <w:rPr>
+          <w:rFonts w:ascii="Arial" w:hAnsi="Arial" w:cs="Arial"/>
+          <w:b/>
+          <w:iCs/>
+          <w:sz w:val="22"/>
+          <w:szCs w:val="22"/>
+        </w:rPr>
+        <w:t>eN-RGR-0265-20 (</w:t>
+      </w:r>
+      <w:r>
+        <w:rPr>
+          <w:rFonts w:ascii="Arial" w:hAnsi="Arial" w:cs="Arial"/>
+          <w:b/>
+          <w:iCs/>
+          <w:sz w:val="22"/>
+          <w:szCs w:val="22"/>
+        </w:rPr>
+        <w:t>“</w:t>
+      </w:r>
+      <w:r>
+        <w:rPr>
+          <w:rFonts w:ascii="Arial" w:hAnsi="Arial" w:cs="Arial"/>
+          <w:b/>
+          <w:iCs/>
+          <w:sz w:val="22"/>
+          <w:szCs w:val="22"/>
+        </w:rPr>
+        <w:t>How movement variability constrains locomotor use-dependent learning</w:t>
+      </w:r>
+      <w:r>
+        <w:rPr>
+          <w:rFonts w:ascii="Arial" w:hAnsi="Arial" w:cs="Arial"/>
+          <w:b/>
+          <w:iCs/>
+          <w:sz w:val="22"/>
+          <w:szCs w:val="22"/>
+        </w:rPr>
+        <w:t>”</w:t>
+      </w:r>
+      <w:r>
+        <w:rPr>
+          <w:rFonts w:ascii="Arial" w:hAnsi="Arial" w:cs="Arial"/>
+          <w:b/>
+          <w:iCs/>
+          <w:sz w:val="22"/>
+          <w:szCs w:val="22"/>
+        </w:rPr>
+        <w:t>)</w:t>
+      </w:r>
+      <w:r>
+        <w:rPr>
+          <w:rFonts w:ascii="Arial" w:hAnsi="Arial" w:cs="Arial"/>
+          <w:iCs/>
+          <w:sz w:val="22"/>
+          <w:szCs w:val="22"/>
+        </w:rPr>
+        <w:t xml:space="preserve">. </w:t>
+      </w:r>
     </w:p>
     <w:p>
       <w:pPr>
@@ -238,83 +326,6 @@
           <w:szCs w:val="22"/>
         </w:rPr>
       </w:pPr>
-      <w:r>
-        <w:rPr>
-          <w:rFonts w:ascii="Arial" w:hAnsi="Arial" w:cs="Arial"/>
-          <w:iCs/>
-          <w:sz w:val="22"/>
-          <w:szCs w:val="22"/>
-        </w:rPr>
-        <w:t xml:space="preserve">We are submitting </w:t>
-      </w:r>
-      <w:r>
-        <w:rPr>
-          <w:rFonts w:ascii="Arial" w:hAnsi="Arial" w:cs="Arial"/>
-          <w:iCs/>
-          <w:sz w:val="22"/>
-          <w:szCs w:val="22"/>
-        </w:rPr>
-        <w:t xml:space="preserve">a revised version of manuscript </w:t>
-      </w:r>
-      <w:r>
-        <w:rPr>
-          <w:rFonts w:ascii="Arial" w:hAnsi="Arial" w:cs="Arial"/>
-          <w:b/>
-          <w:iCs/>
-          <w:sz w:val="22"/>
-          <w:szCs w:val="22"/>
-        </w:rPr>
-        <w:t>eN-RGR-0265-20 (</w:t>
-      </w:r>
-      <w:r>
-        <w:rPr>
-          <w:rFonts w:ascii="Arial" w:hAnsi="Arial" w:cs="Arial"/>
-          <w:b/>
-          <w:iCs/>
-          <w:sz w:val="22"/>
-          <w:szCs w:val="22"/>
-        </w:rPr>
-        <w:t>“</w:t>
-      </w:r>
-      <w:r>
-        <w:rPr>
-          <w:rFonts w:ascii="Arial" w:hAnsi="Arial" w:cs="Arial"/>
-          <w:b/>
-          <w:iCs/>
-          <w:sz w:val="22"/>
-          <w:szCs w:val="22"/>
-        </w:rPr>
-        <w:t>How movement variability constrains locomotor use-dependent learning</w:t>
-      </w:r>
-      <w:r>
-        <w:rPr>
-          <w:rFonts w:ascii="Arial" w:hAnsi="Arial" w:cs="Arial"/>
-          <w:b/>
-          <w:iCs/>
-          <w:sz w:val="22"/>
-          <w:szCs w:val="22"/>
-        </w:rPr>
-        <w:t>”</w:t>
-      </w:r>
-      <w:r>
-        <w:rPr>
-          <w:rFonts w:ascii="Arial" w:hAnsi="Arial" w:cs="Arial"/>
-          <w:b/>
-          <w:iCs/>
-          <w:sz w:val="22"/>
-          <w:szCs w:val="22"/>
-        </w:rPr>
-        <w:t>)</w:t>
-      </w:r>
-      <w:r>
-        <w:rPr>
-          <w:rFonts w:ascii="Arial" w:hAnsi="Arial" w:cs="Arial"/>
-          <w:iCs/>
-          <w:sz w:val="22"/>
-          <w:szCs w:val="22"/>
-        </w:rPr>
-        <w:t xml:space="preserve">. </w:t>
-      </w:r>
     </w:p>
     <w:p>
       <w:pPr>
@@ -326,37 +337,6 @@
           <w:szCs w:val="22"/>
         </w:rPr>
       </w:pPr>
-    </w:p>
-    <w:p>
-      <w:pPr>
-        <w:jc w:val="both"/>
-        <w:rPr>
-          <w:rFonts w:ascii="Arial" w:hAnsi="Arial" w:cs="Arial"/>
-          <w:iCs/>
-          <w:sz w:val="22"/>
-          <w:szCs w:val="22"/>
-        </w:rPr>
-      </w:pPr>
-      <w:r>
-        <w:rPr>
-          <w:rFonts w:ascii="Arial" w:hAnsi="Arial" w:cs="Arial"/>
-          <w:iCs/>
-          <w:sz w:val="22"/>
-          <w:szCs w:val="22"/>
-        </w:rPr>
-        <w:t xml:space="preserve">We were </w:t>
-      </w:r>
-      <w:bookmarkStart w:id="0" w:name="_GoBack"/>
-      <w:bookmarkEnd w:id="0"/>
-      <w:r>
-        <w:rPr>
-          <w:rFonts w:ascii="Arial" w:hAnsi="Arial" w:cs="Arial"/>
-          <w:iCs/>
-          <w:sz w:val="22"/>
-          <w:szCs w:val="22"/>
-        </w:rPr>
-        <w:t xml:space="preserve">pleased that our original submission was judged to be “a well written stage 1 registered report”, and that one reviewer (Reviewer 2) had “no major concerns about the hypothesis being tested” and felt “it is interesting and timely.” </w:t>
-      </w:r>
       <w:r>
         <w:rPr>
           <w:rFonts w:ascii="Arial" w:hAnsi="Arial" w:cs="Arial"/>
@@ -365,15 +345,6 @@
           <w:szCs w:val="22"/>
         </w:rPr>
         <w:t xml:space="preserve">We are </w:t>
-      </w:r>
-      <w:r>
-        <w:rPr>
-          <w:rFonts w:ascii="Arial" w:hAnsi="Arial" w:cs="Arial"/>
-          <w:iCs/>
-          <w:sz w:val="22"/>
-          <w:szCs w:val="22"/>
-        </w:rPr>
-        <w:t xml:space="preserve">also </w:t>
       </w:r>
       <w:r>
         <w:rPr>
@@ -1144,7 +1115,7 @@
 </file>
 
 <file path=word/endnotes.xml><?xml version="1.0" encoding="utf-8"?>
-<w:endnotes xmlns:wpc="http://schemas.microsoft.com/office/word/2010/wordprocessingCanvas" xmlns:cx="http://schemas.microsoft.com/office/drawing/2014/chartex" xmlns:cx1="http://schemas.microsoft.com/office/drawing/2015/9/8/chartex" xmlns:cx2="http://schemas.microsoft.com/office/drawing/2015/10/21/chartex" xmlns:cx3="http://schemas.microsoft.com/office/drawing/2016/5/9/chartex" xmlns:cx4="http://schemas.microsoft.com/office/drawing/2016/5/10/chartex" xmlns:cx5="http://schemas.microsoft.com/office/drawing/2016/5/11/chartex" xmlns:cx6="http://schemas.microsoft.com/office/drawing/2016/5/12/chartex" xmlns:cx7="http://schemas.microsoft.com/office/drawing/2016/5/13/chartex" xmlns:cx8="http://schemas.microsoft.com/office/drawing/2016/5/14/chartex" xmlns:mc="http://schemas.openxmlformats.org/markup-compatibility/2006" xmlns:aink="http://schemas.microsoft.com/office/drawing/2016/ink" xmlns:am3d="http://schemas.microsoft.com/office/drawing/2017/model3d" xmlns:o="urn:schemas-microsoft-com:office:office" xmlns:r="http://schemas.openxmlformats.org/officeDocument/2006/relationships" xmlns:m="http://schemas.openxmlformats.org/officeDocument/2006/math" xmlns:v="urn:schemas-microsoft-com:vml" xmlns:wp14="http://schemas.microsoft.com/office/word/2010/wordprocessingDrawing" xmlns:wp="http://schemas.openxmlformats.org/drawingml/2006/wordprocessingDrawing" xmlns:w10="urn:schemas-microsoft-com:office:word" xmlns:w="http://schemas.openxmlformats.org/wordprocessingml/2006/main" xmlns:w14="http://schemas.microsoft.com/office/word/2010/wordml" xmlns:w15="http://schemas.microsoft.com/office/word/2012/wordml" xmlns:w16cid="http://schemas.microsoft.com/office/word/2016/wordml/cid" xmlns:w16se="http://schemas.microsoft.com/office/word/2015/wordml/symex" xmlns:wpg="http://schemas.microsoft.com/office/word/2010/wordprocessingGroup" xmlns:wpi="http://schemas.microsoft.com/office/word/2010/wordprocessingInk" xmlns:wne="http://schemas.microsoft.com/office/word/2006/wordml" xmlns:wps="http://schemas.microsoft.com/office/word/2010/wordprocessingShape" mc:Ignorable="w14 w15 w16se w16cid wp14">
+<w:endnotes xmlns:wpc="http://schemas.microsoft.com/office/word/2010/wordprocessingCanvas" xmlns:cx="http://schemas.microsoft.com/office/drawing/2014/chartex" xmlns:cx1="http://schemas.microsoft.com/office/drawing/2015/9/8/chartex" xmlns:cx2="http://schemas.microsoft.com/office/drawing/2015/10/21/chartex" xmlns:cx3="http://schemas.microsoft.com/office/drawing/2016/5/9/chartex" xmlns:cx4="http://schemas.microsoft.com/office/drawing/2016/5/10/chartex" xmlns:cx5="http://schemas.microsoft.com/office/drawing/2016/5/11/chartex" xmlns:cx6="http://schemas.microsoft.com/office/drawing/2016/5/12/chartex" xmlns:cx7="http://schemas.microsoft.com/office/drawing/2016/5/13/chartex" xmlns:cx8="http://schemas.microsoft.com/office/drawing/2016/5/14/chartex" xmlns:mc="http://schemas.openxmlformats.org/markup-compatibility/2006" xmlns:aink="http://schemas.microsoft.com/office/drawing/2016/ink" xmlns:am3d="http://schemas.microsoft.com/office/drawing/2017/model3d" xmlns:o="urn:schemas-microsoft-com:office:office" xmlns:r="http://schemas.openxmlformats.org/officeDocument/2006/relationships" xmlns:m="http://schemas.openxmlformats.org/officeDocument/2006/math" xmlns:v="urn:schemas-microsoft-com:vml" xmlns:wp14="http://schemas.microsoft.com/office/word/2010/wordprocessingDrawing" xmlns:wp="http://schemas.openxmlformats.org/drawingml/2006/wordprocessingDrawing" xmlns:w10="urn:schemas-microsoft-com:office:word" xmlns:w="http://schemas.openxmlformats.org/wordprocessingml/2006/main" xmlns:w14="http://schemas.microsoft.com/office/word/2010/wordml" xmlns:w15="http://schemas.microsoft.com/office/word/2012/wordml" xmlns:w16cex="http://schemas.microsoft.com/office/word/2018/wordml/cex" xmlns:w16cid="http://schemas.microsoft.com/office/word/2016/wordml/cid" xmlns:w16="http://schemas.microsoft.com/office/word/2018/wordml" xmlns:w16se="http://schemas.microsoft.com/office/word/2015/wordml/symex" xmlns:wpg="http://schemas.microsoft.com/office/word/2010/wordprocessingGroup" xmlns:wpi="http://schemas.microsoft.com/office/word/2010/wordprocessingInk" xmlns:wne="http://schemas.microsoft.com/office/word/2006/wordml" xmlns:wps="http://schemas.microsoft.com/office/word/2010/wordprocessingShape" mc:Ignorable="w14 w15 w16se w16cid w16 w16cex wp14">
   <w:endnote w:type="separator" w:id="-1">
     <w:p>
       <w:r>
@@ -1163,7 +1134,7 @@
 </file>
 
 <file path=word/footnotes.xml><?xml version="1.0" encoding="utf-8"?>
-<w:footnotes xmlns:wpc="http://schemas.microsoft.com/office/word/2010/wordprocessingCanvas" xmlns:cx="http://schemas.microsoft.com/office/drawing/2014/chartex" xmlns:cx1="http://schemas.microsoft.com/office/drawing/2015/9/8/chartex" xmlns:cx2="http://schemas.microsoft.com/office/drawing/2015/10/21/chartex" xmlns:cx3="http://schemas.microsoft.com/office/drawing/2016/5/9/chartex" xmlns:cx4="http://schemas.microsoft.com/office/drawing/2016/5/10/chartex" xmlns:cx5="http://schemas.microsoft.com/office/drawing/2016/5/11/chartex" xmlns:cx6="http://schemas.microsoft.com/office/drawing/2016/5/12/chartex" xmlns:cx7="http://schemas.microsoft.com/office/drawing/2016/5/13/chartex" xmlns:cx8="http://schemas.microsoft.com/office/drawing/2016/5/14/chartex" xmlns:mc="http://schemas.openxmlformats.org/markup-compatibility/2006" xmlns:aink="http://schemas.microsoft.com/office/drawing/2016/ink" xmlns:am3d="http://schemas.microsoft.com/office/drawing/2017/model3d" xmlns:o="urn:schemas-microsoft-com:office:office" xmlns:r="http://schemas.openxmlformats.org/officeDocument/2006/relationships" xmlns:m="http://schemas.openxmlformats.org/officeDocument/2006/math" xmlns:v="urn:schemas-microsoft-com:vml" xmlns:wp14="http://schemas.microsoft.com/office/word/2010/wordprocessingDrawing" xmlns:wp="http://schemas.openxmlformats.org/drawingml/2006/wordprocessingDrawing" xmlns:w10="urn:schemas-microsoft-com:office:word" xmlns:w="http://schemas.openxmlformats.org/wordprocessingml/2006/main" xmlns:w14="http://schemas.microsoft.com/office/word/2010/wordml" xmlns:w15="http://schemas.microsoft.com/office/word/2012/wordml" xmlns:w16cid="http://schemas.microsoft.com/office/word/2016/wordml/cid" xmlns:w16se="http://schemas.microsoft.com/office/word/2015/wordml/symex" xmlns:wpg="http://schemas.microsoft.com/office/word/2010/wordprocessingGroup" xmlns:wpi="http://schemas.microsoft.com/office/word/2010/wordprocessingInk" xmlns:wne="http://schemas.microsoft.com/office/word/2006/wordml" xmlns:wps="http://schemas.microsoft.com/office/word/2010/wordprocessingShape" mc:Ignorable="w14 w15 w16se w16cid wp14">
+<w:footnotes xmlns:wpc="http://schemas.microsoft.com/office/word/2010/wordprocessingCanvas" xmlns:cx="http://schemas.microsoft.com/office/drawing/2014/chartex" xmlns:cx1="http://schemas.microsoft.com/office/drawing/2015/9/8/chartex" xmlns:cx2="http://schemas.microsoft.com/office/drawing/2015/10/21/chartex" xmlns:cx3="http://schemas.microsoft.com/office/drawing/2016/5/9/chartex" xmlns:cx4="http://schemas.microsoft.com/office/drawing/2016/5/10/chartex" xmlns:cx5="http://schemas.microsoft.com/office/drawing/2016/5/11/chartex" xmlns:cx6="http://schemas.microsoft.com/office/drawing/2016/5/12/chartex" xmlns:cx7="http://schemas.microsoft.com/office/drawing/2016/5/13/chartex" xmlns:cx8="http://schemas.microsoft.com/office/drawing/2016/5/14/chartex" xmlns:mc="http://schemas.openxmlformats.org/markup-compatibility/2006" xmlns:aink="http://schemas.microsoft.com/office/drawing/2016/ink" xmlns:am3d="http://schemas.microsoft.com/office/drawing/2017/model3d" xmlns:o="urn:schemas-microsoft-com:office:office" xmlns:r="http://schemas.openxmlformats.org/officeDocument/2006/relationships" xmlns:m="http://schemas.openxmlformats.org/officeDocument/2006/math" xmlns:v="urn:schemas-microsoft-com:vml" xmlns:wp14="http://schemas.microsoft.com/office/word/2010/wordprocessingDrawing" xmlns:wp="http://schemas.openxmlformats.org/drawingml/2006/wordprocessingDrawing" xmlns:w10="urn:schemas-microsoft-com:office:word" xmlns:w="http://schemas.openxmlformats.org/wordprocessingml/2006/main" xmlns:w14="http://schemas.microsoft.com/office/word/2010/wordml" xmlns:w15="http://schemas.microsoft.com/office/word/2012/wordml" xmlns:w16cex="http://schemas.microsoft.com/office/word/2018/wordml/cex" xmlns:w16cid="http://schemas.microsoft.com/office/word/2016/wordml/cid" xmlns:w16="http://schemas.microsoft.com/office/word/2018/wordml" xmlns:w16se="http://schemas.microsoft.com/office/word/2015/wordml/symex" xmlns:wpg="http://schemas.microsoft.com/office/word/2010/wordprocessingGroup" xmlns:wpi="http://schemas.microsoft.com/office/word/2010/wordprocessingInk" xmlns:wne="http://schemas.microsoft.com/office/word/2006/wordml" xmlns:wps="http://schemas.microsoft.com/office/word/2010/wordprocessingShape" mc:Ignorable="w14 w15 w16se w16cid w16 w16cex wp14">
   <w:footnote w:type="separator" w:id="-1">
     <w:p>
       <w:r>
@@ -1182,7 +1153,7 @@
 </file>
 
 <file path=word/header1.xml><?xml version="1.0" encoding="utf-8"?>
-<w:hdr xmlns:wpc="http://schemas.microsoft.com/office/word/2010/wordprocessingCanvas" xmlns:cx="http://schemas.microsoft.com/office/drawing/2014/chartex" xmlns:cx1="http://schemas.microsoft.com/office/drawing/2015/9/8/chartex" xmlns:cx2="http://schemas.microsoft.com/office/drawing/2015/10/21/chartex" xmlns:cx3="http://schemas.microsoft.com/office/drawing/2016/5/9/chartex" xmlns:cx4="http://schemas.microsoft.com/office/drawing/2016/5/10/chartex" xmlns:cx5="http://schemas.microsoft.com/office/drawing/2016/5/11/chartex" xmlns:cx6="http://schemas.microsoft.com/office/drawing/2016/5/12/chartex" xmlns:cx7="http://schemas.microsoft.com/office/drawing/2016/5/13/chartex" xmlns:cx8="http://schemas.microsoft.com/office/drawing/2016/5/14/chartex" xmlns:mc="http://schemas.openxmlformats.org/markup-compatibility/2006" xmlns:aink="http://schemas.microsoft.com/office/drawing/2016/ink" xmlns:am3d="http://schemas.microsoft.com/office/drawing/2017/model3d" xmlns:o="urn:schemas-microsoft-com:office:office" xmlns:r="http://schemas.openxmlformats.org/officeDocument/2006/relationships" xmlns:m="http://schemas.openxmlformats.org/officeDocument/2006/math" xmlns:v="urn:schemas-microsoft-com:vml" xmlns:wp14="http://schemas.microsoft.com/office/word/2010/wordprocessingDrawing" xmlns:wp="http://schemas.openxmlformats.org/drawingml/2006/wordprocessingDrawing" xmlns:w10="urn:schemas-microsoft-com:office:word" xmlns:w="http://schemas.openxmlformats.org/wordprocessingml/2006/main" xmlns:w14="http://schemas.microsoft.com/office/word/2010/wordml" xmlns:w15="http://schemas.microsoft.com/office/word/2012/wordml" xmlns:w16cid="http://schemas.microsoft.com/office/word/2016/wordml/cid" xmlns:w16se="http://schemas.microsoft.com/office/word/2015/wordml/symex" xmlns:wpg="http://schemas.microsoft.com/office/word/2010/wordprocessingGroup" xmlns:wpi="http://schemas.microsoft.com/office/word/2010/wordprocessingInk" xmlns:wne="http://schemas.microsoft.com/office/word/2006/wordml" xmlns:wps="http://schemas.microsoft.com/office/word/2010/wordprocessingShape" mc:Ignorable="w14 w15 w16se w16cid wp14">
+<w:hdr xmlns:wpc="http://schemas.microsoft.com/office/word/2010/wordprocessingCanvas" xmlns:cx="http://schemas.microsoft.com/office/drawing/2014/chartex" xmlns:cx1="http://schemas.microsoft.com/office/drawing/2015/9/8/chartex" xmlns:cx2="http://schemas.microsoft.com/office/drawing/2015/10/21/chartex" xmlns:cx3="http://schemas.microsoft.com/office/drawing/2016/5/9/chartex" xmlns:cx4="http://schemas.microsoft.com/office/drawing/2016/5/10/chartex" xmlns:cx5="http://schemas.microsoft.com/office/drawing/2016/5/11/chartex" xmlns:cx6="http://schemas.microsoft.com/office/drawing/2016/5/12/chartex" xmlns:cx7="http://schemas.microsoft.com/office/drawing/2016/5/13/chartex" xmlns:cx8="http://schemas.microsoft.com/office/drawing/2016/5/14/chartex" xmlns:mc="http://schemas.openxmlformats.org/markup-compatibility/2006" xmlns:aink="http://schemas.microsoft.com/office/drawing/2016/ink" xmlns:am3d="http://schemas.microsoft.com/office/drawing/2017/model3d" xmlns:o="urn:schemas-microsoft-com:office:office" xmlns:r="http://schemas.openxmlformats.org/officeDocument/2006/relationships" xmlns:m="http://schemas.openxmlformats.org/officeDocument/2006/math" xmlns:v="urn:schemas-microsoft-com:vml" xmlns:wp14="http://schemas.microsoft.com/office/word/2010/wordprocessingDrawing" xmlns:wp="http://schemas.openxmlformats.org/drawingml/2006/wordprocessingDrawing" xmlns:w10="urn:schemas-microsoft-com:office:word" xmlns:w="http://schemas.openxmlformats.org/wordprocessingml/2006/main" xmlns:w14="http://schemas.microsoft.com/office/word/2010/wordml" xmlns:w15="http://schemas.microsoft.com/office/word/2012/wordml" xmlns:w16cex="http://schemas.microsoft.com/office/word/2018/wordml/cex" xmlns:w16cid="http://schemas.microsoft.com/office/word/2016/wordml/cid" xmlns:w16="http://schemas.microsoft.com/office/word/2018/wordml" xmlns:w16se="http://schemas.microsoft.com/office/word/2015/wordml/symex" xmlns:wpg="http://schemas.microsoft.com/office/word/2010/wordprocessingGroup" xmlns:wpi="http://schemas.microsoft.com/office/word/2010/wordprocessingInk" xmlns:wne="http://schemas.microsoft.com/office/word/2006/wordml" xmlns:wps="http://schemas.microsoft.com/office/word/2010/wordprocessingShape" mc:Ignorable="w14 w15 w16se w16cid w16 w16cex wp14">
   <w:p>
     <w:pPr>
       <w:rPr>
@@ -1249,7 +1220,7 @@
             </wp:anchor>
           </w:drawing>
         </mc:Choice>
-        <mc:Fallback xmlns:w16="http://schemas.microsoft.com/office/word/2018/wordml" xmlns:w16cex="http://schemas.microsoft.com/office/word/2018/wordml/cex">
+        <mc:Fallback>
           <w:pict>
             <v:line w14:anchorId="6485824F" id="Straight Connector 4" o:spid="_x0000_s1026" style="position:absolute;z-index:251660288;visibility:visible;mso-wrap-style:square;mso-width-percent:0;mso-height-percent:0;mso-wrap-distance-left:9pt;mso-wrap-distance-top:0;mso-wrap-distance-right:9pt;mso-wrap-distance-bottom:0;mso-position-horizontal:absolute;mso-position-horizontal-relative:text;mso-position-vertical:absolute;mso-position-vertical-relative:text;mso-width-percent:0;mso-height-percent:0;mso-width-relative:margin;mso-height-relative:margin" from="126.6pt,-12.6pt" to="126.6pt,48.6pt" o:gfxdata="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" strokecolor="#4579b8 [3044]"/>
           </w:pict>
@@ -1484,7 +1455,7 @@
 </file>
 
 <file path=word/numbering.xml><?xml version="1.0" encoding="utf-8"?>
-<w:numbering xmlns:wpc="http://schemas.microsoft.com/office/word/2010/wordprocessingCanvas" xmlns:cx="http://schemas.microsoft.com/office/drawing/2014/chartex" xmlns:cx1="http://schemas.microsoft.com/office/drawing/2015/9/8/chartex" xmlns:cx2="http://schemas.microsoft.com/office/drawing/2015/10/21/chartex" xmlns:cx3="http://schemas.microsoft.com/office/drawing/2016/5/9/chartex" xmlns:cx4="http://schemas.microsoft.com/office/drawing/2016/5/10/chartex" xmlns:cx5="http://schemas.microsoft.com/office/drawing/2016/5/11/chartex" xmlns:cx6="http://schemas.microsoft.com/office/drawing/2016/5/12/chartex" xmlns:cx7="http://schemas.microsoft.com/office/drawing/2016/5/13/chartex" xmlns:cx8="http://schemas.microsoft.com/office/drawing/2016/5/14/chartex" xmlns:mc="http://schemas.openxmlformats.org/markup-compatibility/2006" xmlns:aink="http://schemas.microsoft.com/office/drawing/2016/ink" xmlns:am3d="http://schemas.microsoft.com/office/drawing/2017/model3d" xmlns:o="urn:schemas-microsoft-com:office:office" xmlns:r="http://schemas.openxmlformats.org/officeDocument/2006/relationships" xmlns:m="http://schemas.openxmlformats.org/officeDocument/2006/math" xmlns:v="urn:schemas-microsoft-com:vml" xmlns:wp14="http://schemas.microsoft.com/office/word/2010/wordprocessingDrawing" xmlns:wp="http://schemas.openxmlformats.org/drawingml/2006/wordprocessingDrawing" xmlns:w10="urn:schemas-microsoft-com:office:word" xmlns:w="http://schemas.openxmlformats.org/wordprocessingml/2006/main" xmlns:w14="http://schemas.microsoft.com/office/word/2010/wordml" xmlns:w15="http://schemas.microsoft.com/office/word/2012/wordml" xmlns:w16cid="http://schemas.microsoft.com/office/word/2016/wordml/cid" xmlns:w16se="http://schemas.microsoft.com/office/word/2015/wordml/symex" xmlns:wpg="http://schemas.microsoft.com/office/word/2010/wordprocessingGroup" xmlns:wpi="http://schemas.microsoft.com/office/word/2010/wordprocessingInk" xmlns:wne="http://schemas.microsoft.com/office/word/2006/wordml" xmlns:wps="http://schemas.microsoft.com/office/word/2010/wordprocessingShape" mc:Ignorable="w14 w15 w16se w16cid wp14">
+<w:numbering xmlns:wpc="http://schemas.microsoft.com/office/word/2010/wordprocessingCanvas" xmlns:cx="http://schemas.microsoft.com/office/drawing/2014/chartex" xmlns:cx1="http://schemas.microsoft.com/office/drawing/2015/9/8/chartex" xmlns:cx2="http://schemas.microsoft.com/office/drawing/2015/10/21/chartex" xmlns:cx3="http://schemas.microsoft.com/office/drawing/2016/5/9/chartex" xmlns:cx4="http://schemas.microsoft.com/office/drawing/2016/5/10/chartex" xmlns:cx5="http://schemas.microsoft.com/office/drawing/2016/5/11/chartex" xmlns:cx6="http://schemas.microsoft.com/office/drawing/2016/5/12/chartex" xmlns:cx7="http://schemas.microsoft.com/office/drawing/2016/5/13/chartex" xmlns:cx8="http://schemas.microsoft.com/office/drawing/2016/5/14/chartex" xmlns:mc="http://schemas.openxmlformats.org/markup-compatibility/2006" xmlns:aink="http://schemas.microsoft.com/office/drawing/2016/ink" xmlns:am3d="http://schemas.microsoft.com/office/drawing/2017/model3d" xmlns:o="urn:schemas-microsoft-com:office:office" xmlns:r="http://schemas.openxmlformats.org/officeDocument/2006/relationships" xmlns:m="http://schemas.openxmlformats.org/officeDocument/2006/math" xmlns:v="urn:schemas-microsoft-com:vml" xmlns:wp14="http://schemas.microsoft.com/office/word/2010/wordprocessingDrawing" xmlns:wp="http://schemas.openxmlformats.org/drawingml/2006/wordprocessingDrawing" xmlns:w10="urn:schemas-microsoft-com:office:word" xmlns:w="http://schemas.openxmlformats.org/wordprocessingml/2006/main" xmlns:w14="http://schemas.microsoft.com/office/word/2010/wordml" xmlns:w15="http://schemas.microsoft.com/office/word/2012/wordml" xmlns:w16cex="http://schemas.microsoft.com/office/word/2018/wordml/cex" xmlns:w16cid="http://schemas.microsoft.com/office/word/2016/wordml/cid" xmlns:w16="http://schemas.microsoft.com/office/word/2018/wordml" xmlns:w16se="http://schemas.microsoft.com/office/word/2015/wordml/symex" xmlns:wpg="http://schemas.microsoft.com/office/word/2010/wordprocessingGroup" xmlns:wpi="http://schemas.microsoft.com/office/word/2010/wordprocessingInk" xmlns:wne="http://schemas.microsoft.com/office/word/2006/wordml" xmlns:wps="http://schemas.microsoft.com/office/word/2010/wordprocessingShape" mc:Ignorable="w14 w15 w16se w16cid w16 w16cex wp14">
   <w:abstractNum w:abstractNumId="0" w15:restartNumberingAfterBreak="0">
     <w:nsid w:val="18616E1D"/>
     <w:multiLevelType w:val="hybridMultilevel"/>
@@ -1605,7 +1576,7 @@
 </file>
 
 <file path=word/styles.xml><?xml version="1.0" encoding="utf-8"?>
-<w:styles xmlns:mc="http://schemas.openxmlformats.org/markup-compatibility/2006" xmlns:r="http://schemas.openxmlformats.org/officeDocument/2006/relationships" xmlns:w="http://schemas.openxmlformats.org/wordprocessingml/2006/main" xmlns:w14="http://schemas.microsoft.com/office/word/2010/wordml" xmlns:w15="http://schemas.microsoft.com/office/word/2012/wordml" xmlns:w16cid="http://schemas.microsoft.com/office/word/2016/wordml/cid" xmlns:w16se="http://schemas.microsoft.com/office/word/2015/wordml/symex" mc:Ignorable="w14 w15 w16se w16cid">
+<w:styles xmlns:mc="http://schemas.openxmlformats.org/markup-compatibility/2006" xmlns:r="http://schemas.openxmlformats.org/officeDocument/2006/relationships" xmlns:w="http://schemas.openxmlformats.org/wordprocessingml/2006/main" xmlns:w14="http://schemas.microsoft.com/office/word/2010/wordml" xmlns:w15="http://schemas.microsoft.com/office/word/2012/wordml" xmlns:w16cex="http://schemas.microsoft.com/office/word/2018/wordml/cex" xmlns:w16cid="http://schemas.microsoft.com/office/word/2016/wordml/cid" xmlns:w16="http://schemas.microsoft.com/office/word/2018/wordml" xmlns:w16se="http://schemas.microsoft.com/office/word/2015/wordml/symex" mc:Ignorable="w14 w15 w16se w16cid w16 w16cex">
   <w:docDefaults>
     <w:rPrDefault>
       <w:rPr>
@@ -1615,7 +1586,7 @@
     </w:rPrDefault>
     <w:pPrDefault/>
   </w:docDefaults>
-  <w:latentStyles w:defLockedState="0" w:defUIPriority="0" w:defSemiHidden="0" w:defUnhideWhenUsed="0" w:defQFormat="0" w:count="375">
+  <w:latentStyles w:defLockedState="0" w:defUIPriority="0" w:defSemiHidden="0" w:defUnhideWhenUsed="0" w:defQFormat="0" w:count="376">
     <w:lsdException w:name="Normal" w:qFormat="1"/>
     <w:lsdException w:name="heading 1" w:qFormat="1"/>
     <w:lsdException w:name="heading 2" w:semiHidden="1" w:unhideWhenUsed="1" w:qFormat="1"/>
@@ -1715,7 +1686,6 @@
     <w:lsdException w:name="HTML Sample" w:semiHidden="1" w:unhideWhenUsed="1"/>
     <w:lsdException w:name="HTML Typewriter" w:semiHidden="1" w:unhideWhenUsed="1"/>
     <w:lsdException w:name="HTML Variable" w:semiHidden="1" w:unhideWhenUsed="1"/>
-    <w:lsdException w:name="Normal Table" w:semiHidden="1" w:unhideWhenUsed="1"/>
     <w:lsdException w:name="annotation subject" w:semiHidden="1" w:unhideWhenUsed="1"/>
     <w:lsdException w:name="No List" w:semiHidden="1" w:unhideWhenUsed="1"/>
     <w:lsdException w:name="Outline List 1" w:semiHidden="1" w:unhideWhenUsed="1"/>
@@ -1762,9 +1732,7 @@
     <w:lsdException w:name="Table Subtle 2" w:semiHidden="1" w:unhideWhenUsed="1"/>
     <w:lsdException w:name="Table Web 1" w:semiHidden="1" w:unhideWhenUsed="1"/>
     <w:lsdException w:name="Table Web 2" w:semiHidden="1" w:unhideWhenUsed="1"/>
-    <w:lsdException w:name="Table Web 3" w:semiHidden="1" w:unhideWhenUsed="1"/>
     <w:lsdException w:name="Balloon Text" w:semiHidden="1" w:unhideWhenUsed="1"/>
-    <w:lsdException w:name="Table Theme" w:semiHidden="1" w:unhideWhenUsed="1"/>
     <w:lsdException w:name="Placeholder Text" w:semiHidden="1" w:uiPriority="99"/>
     <w:lsdException w:name="No Spacing" w:uiPriority="1" w:qFormat="1"/>
     <w:lsdException w:name="Light Shading" w:uiPriority="60"/>
@@ -1984,6 +1952,7 @@
     <w:lsdException w:name="Smart Hyperlink" w:semiHidden="1" w:uiPriority="99" w:unhideWhenUsed="1"/>
     <w:lsdException w:name="Hashtag" w:semiHidden="1" w:uiPriority="99" w:unhideWhenUsed="1"/>
     <w:lsdException w:name="Unresolved Mention" w:semiHidden="1" w:uiPriority="99" w:unhideWhenUsed="1"/>
+    <w:lsdException w:name="Smart Link" w:semiHidden="1" w:uiPriority="99" w:unhideWhenUsed="1"/>
   </w:latentStyles>
   <w:style w:type="paragraph" w:default="1" w:styleId="Normal">
     <w:name w:val="Normal"/>
@@ -2478,7 +2447,7 @@
 </file>
 
 <file path=customXml/itemProps1.xml><?xml version="1.0" encoding="utf-8"?>
-<ds:datastoreItem xmlns:ds="http://schemas.openxmlformats.org/officeDocument/2006/customXml" ds:itemID="{305246D6-5FC3-D446-843D-8901E56F8AD3}">
+<ds:datastoreItem xmlns:ds="http://schemas.openxmlformats.org/officeDocument/2006/customXml" ds:itemID="{BA478075-E645-2C40-B930-3AAC62240931}">
   <ds:schemaRefs>
     <ds:schemaRef ds:uri="http://schemas.openxmlformats.org/officeDocument/2006/bibliography"/>
   </ds:schemaRefs>

</xml_diff>